<commit_message>
add gray to color, change font color based on sat
</commit_message>
<xml_diff>
--- a/Docs/GR2-Progress.docx
+++ b/Docs/GR2-Progress.docx
@@ -59,7 +59,19 @@
         <w:rPr>
           <w:lang w:val="en-US"/>
         </w:rPr>
-        <w:t>User chooses a range of cells, with selected color and saturation.</w:t>
+        <w:t>User chooses a range of cells, with selected color</w:t>
+      </w:r>
+      <w:r>
+        <w:rPr>
+          <w:lang w:val="en-US"/>
+        </w:rPr>
+        <w:t xml:space="preserve"> (red, green, blue)</w:t>
+      </w:r>
+      <w:r>
+        <w:rPr>
+          <w:lang w:val="en-US"/>
+        </w:rPr>
+        <w:t xml:space="preserve"> and saturation.</w:t>
       </w:r>
     </w:p>
     <w:p>
@@ -97,10 +109,17 @@
         </w:rPr>
         <w:t>The chosen cells will be colorized with corresponding color and saturation.</w:t>
       </w:r>
-    </w:p>
-    <w:p>
-      <w:pPr>
-        <w:pStyle w:val="ListParagraph"/>
+      <w:r>
+        <w:rPr>
+          <w:noProof/>
+          <w:lang w:val="en-US"/>
+        </w:rPr>
+        <w:t xml:space="preserve"> </w:t>
+      </w:r>
+    </w:p>
+    <w:p>
+      <w:pPr>
+        <w:ind w:left="360"/>
         <w:jc w:val="center"/>
         <w:rPr>
           <w:lang w:val="en-US"/>
@@ -112,7 +131,7 @@
           <w:lang w:val="en-US"/>
         </w:rPr>
         <w:drawing>
-          <wp:inline distT="0" distB="0" distL="0" distR="0" wp14:anchorId="434BDBDA" wp14:editId="6E43C4D3">
+          <wp:inline distT="0" distB="0" distL="0" distR="0" wp14:anchorId="46699C86" wp14:editId="5CA6A0E3">
             <wp:extent cx="3408045" cy="2548255"/>
             <wp:effectExtent l="0" t="0" r="1905" b="4445"/>
             <wp:docPr id="1" name="Picture 1"/>
@@ -163,6 +182,48 @@
         <w:pStyle w:val="ListParagraph"/>
         <w:numPr>
           <w:ilvl w:val="0"/>
+          <w:numId w:val="1"/>
+        </w:numPr>
+        <w:rPr>
+          <w:lang w:val="en-US"/>
+        </w:rPr>
+      </w:pPr>
+      <w:r>
+        <w:rPr>
+          <w:lang w:val="en-US"/>
+        </w:rPr>
+        <w:t>Update</w:t>
+      </w:r>
+      <w:r>
+        <w:rPr>
+          <w:lang w:val="en-US"/>
+        </w:rPr>
+        <w:t xml:space="preserve"> 04/10/2020: Add gray to color, change font color based on cell color, if sat &gt;128 -&gt; black font, if sat&lt;=128 -&gt; white font.</w:t>
+      </w:r>
+    </w:p>
+    <w:p>
+      <w:pPr>
+        <w:pStyle w:val="ListParagraph"/>
+        <w:jc w:val="center"/>
+        <w:rPr>
+          <w:lang w:val="en-US"/>
+        </w:rPr>
+      </w:pPr>
+    </w:p>
+    <w:p>
+      <w:pPr>
+        <w:pStyle w:val="ListParagraph"/>
+        <w:ind w:left="360"/>
+        <w:rPr>
+          <w:lang w:val="en-US"/>
+        </w:rPr>
+      </w:pPr>
+    </w:p>
+    <w:p>
+      <w:pPr>
+        <w:pStyle w:val="ListParagraph"/>
+        <w:numPr>
+          <w:ilvl w:val="0"/>
           <w:numId w:val="3"/>
         </w:numPr>
         <w:rPr>
@@ -307,21 +368,7 @@
         <w:rPr>
           <w:lang w:val="en-US"/>
         </w:rPr>
-        <w:t xml:space="preserve">In MyRibon.Designer.cs, I used </w:t>
-      </w:r>
-      <w:proofErr w:type="gramStart"/>
-      <w:r>
-        <w:rPr>
-          <w:lang w:val="en-US"/>
-        </w:rPr>
-        <w:t>click</w:t>
-      </w:r>
-      <w:proofErr w:type="gramEnd"/>
-      <w:r>
-        <w:rPr>
-          <w:lang w:val="en-US"/>
-        </w:rPr>
-        <w:t xml:space="preserve"> event handler to </w:t>
+        <w:t xml:space="preserve">In MyRibon.Designer.cs, I used click event handler to </w:t>
       </w:r>
       <w:r>
         <w:rPr>
@@ -482,6 +529,7 @@
           <w:color w:val="000000"/>
           <w:sz w:val="22"/>
         </w:rPr>
+        <w:lastRenderedPageBreak/>
         <w:t xml:space="preserve">                Microsoft.Office.Interop.Excel.Range;</w:t>
       </w:r>
     </w:p>
@@ -727,7 +775,6 @@
           <w:color w:val="0000FF"/>
           <w:sz w:val="22"/>
         </w:rPr>
-        <w:lastRenderedPageBreak/>
         <w:t>if</w:t>
       </w:r>
       <w:r>
@@ -1211,6 +1258,7 @@
           <w:szCs w:val="32"/>
           <w:lang w:val="en-US"/>
         </w:rPr>
+        <w:lastRenderedPageBreak/>
         <w:drawing>
           <wp:inline distT="0" distB="0" distL="0" distR="0" wp14:anchorId="661F52B8" wp14:editId="6DE72DF6">
             <wp:extent cx="6858000" cy="5641340"/>
@@ -1290,7 +1338,6 @@
           <w:color w:val="008000"/>
           <w:sz w:val="22"/>
         </w:rPr>
-        <w:lastRenderedPageBreak/>
         <w:t>//saturation is not in range 0 to 255</w:t>
       </w:r>
     </w:p>
@@ -1448,6 +1495,7 @@
           <w:szCs w:val="32"/>
           <w:lang w:val="en-US"/>
         </w:rPr>
+        <w:lastRenderedPageBreak/>
         <w:drawing>
           <wp:inline distT="0" distB="0" distL="0" distR="0" wp14:anchorId="56E00B77" wp14:editId="1856E2AD">
             <wp:extent cx="4938188" cy="2316681"/>
@@ -1552,12 +1600,32 @@
     </w:p>
     <w:p>
       <w:pPr>
-        <w:rPr>
-          <w:lang w:val="en-US"/>
-        </w:rPr>
-      </w:pPr>
+        <w:pStyle w:val="ListParagraph"/>
+        <w:numPr>
+          <w:ilvl w:val="0"/>
+          <w:numId w:val="1"/>
+        </w:numPr>
+        <w:rPr>
+          <w:lang w:val="en-US"/>
+        </w:rPr>
+      </w:pPr>
+      <w:r>
+        <w:rPr>
+          <w:lang w:val="en-US"/>
+        </w:rPr>
+        <w:t>Update 04/10/2020: done.</w:t>
+      </w:r>
       <w:bookmarkStart w:id="0" w:name="_GoBack"/>
       <w:bookmarkEnd w:id="0"/>
+    </w:p>
+    <w:p>
+      <w:pPr>
+        <w:pStyle w:val="ListParagraph"/>
+        <w:ind w:left="360"/>
+        <w:rPr>
+          <w:lang w:val="en-US"/>
+        </w:rPr>
+      </w:pPr>
     </w:p>
     <w:sectPr>
       <w:pgSz w:w="12240" w:h="15840"/>
@@ -1574,7 +1642,7 @@
   <w:abstractNum w:abstractNumId="0" w15:restartNumberingAfterBreak="0">
     <w:nsid w:val="1BC63032"/>
     <w:multiLevelType w:val="hybridMultilevel"/>
-    <w:tmpl w:val="9982B8D8"/>
+    <w:tmpl w:val="B0CAE442"/>
     <w:lvl w:ilvl="0" w:tplc="042A0001">
       <w:start w:val="1"/>
       <w:numFmt w:val="bullet"/>
@@ -1693,7 +1761,7 @@
       <w:lvlText w:val="-"/>
       <w:lvlJc w:val="left"/>
       <w:pPr>
-        <w:ind w:left="720" w:hanging="360"/>
+        <w:ind w:left="900" w:hanging="360"/>
       </w:pPr>
       <w:rPr>
         <w:rFonts w:ascii="Times New Roman" w:eastAsiaTheme="minorHAnsi" w:hAnsi="Times New Roman" w:cs="Times New Roman" w:hint="default"/>

</xml_diff>

<commit_message>
QRCode generator by ZXing lib
</commit_message>
<xml_diff>
--- a/Docs/GR2-Progress.docx
+++ b/Docs/GR2-Progress.docx
@@ -4,20 +4,58 @@
   <w:body>
     <w:p>
       <w:pPr>
-        <w:pStyle w:val="ListParagraph"/>
-        <w:numPr>
-          <w:ilvl w:val="0"/>
-          <w:numId w:val="2"/>
-        </w:numPr>
-        <w:rPr>
-          <w:lang w:val="en-US"/>
-        </w:rPr>
-      </w:pPr>
-      <w:r>
-        <w:rPr>
-          <w:lang w:val="en-US"/>
-        </w:rPr>
-        <w:t>03/10/2020</w:t>
+        <w:pStyle w:val="Heading1"/>
+        <w:rPr>
+          <w:lang w:val="en-US"/>
+        </w:rPr>
+      </w:pPr>
+      <w:r>
+        <w:rPr>
+          <w:lang w:val="en-US"/>
+        </w:rPr>
+        <w:t>How to build and use</w:t>
+      </w:r>
+    </w:p>
+    <w:p>
+      <w:pPr>
+        <w:rPr>
+          <w:lang w:val="en-US"/>
+        </w:rPr>
+      </w:pPr>
+    </w:p>
+    <w:p>
+      <w:pPr>
+        <w:rPr>
+          <w:lang w:val="en-US"/>
+        </w:rPr>
+      </w:pPr>
+    </w:p>
+    <w:p>
+      <w:pPr>
+        <w:pStyle w:val="Heading1"/>
+        <w:rPr>
+          <w:lang w:val="en-US"/>
+        </w:rPr>
+      </w:pPr>
+      <w:r>
+        <w:rPr>
+          <w:lang w:val="en-US"/>
+        </w:rPr>
+        <w:t>Main progress</w:t>
+      </w:r>
+    </w:p>
+    <w:p>
+      <w:pPr>
+        <w:pStyle w:val="Heading2"/>
+        <w:rPr>
+          <w:lang w:val="en-US"/>
+        </w:rPr>
+      </w:pPr>
+      <w:r>
+        <w:rPr>
+          <w:lang w:val="en-US"/>
+        </w:rPr>
+        <w:t>Cells colorization</w:t>
       </w:r>
     </w:p>
     <w:p>
@@ -35,13 +73,19 @@
         <w:rPr>
           <w:lang w:val="en-US"/>
         </w:rPr>
-        <w:t xml:space="preserve">About: </w:t>
-      </w:r>
-      <w:r>
-        <w:rPr>
-          <w:lang w:val="en-US"/>
-        </w:rPr>
-        <w:t>Cells colorization</w:t>
+        <w:t>About</w:t>
+      </w:r>
+      <w:r>
+        <w:rPr>
+          <w:lang w:val="en-US"/>
+        </w:rPr>
+        <w:t xml:space="preserve"> (03/10/2020)</w:t>
+      </w:r>
+      <w:r>
+        <w:rPr>
+          <w:lang w:val="en-US"/>
+        </w:rPr>
+        <w:t>:</w:t>
       </w:r>
     </w:p>
     <w:p>
@@ -368,6 +412,7 @@
         <w:rPr>
           <w:lang w:val="en-US"/>
         </w:rPr>
+        <w:lastRenderedPageBreak/>
         <w:t xml:space="preserve">In MyRibon.Designer.cs, I used click event handler to </w:t>
       </w:r>
       <w:r>
@@ -529,7 +574,6 @@
           <w:color w:val="000000"/>
           <w:sz w:val="22"/>
         </w:rPr>
-        <w:lastRenderedPageBreak/>
         <w:t xml:space="preserve">                Microsoft.Office.Interop.Excel.Range;</w:t>
       </w:r>
     </w:p>
@@ -1615,14 +1659,558 @@
         </w:rPr>
         <w:t>Update 04/10/2020: done.</w:t>
       </w:r>
+    </w:p>
+    <w:p>
+      <w:pPr>
+        <w:rPr>
+          <w:lang w:val="en-US"/>
+        </w:rPr>
+      </w:pPr>
+    </w:p>
+    <w:p>
+      <w:pPr>
+        <w:pStyle w:val="Heading2"/>
+        <w:rPr>
+          <w:lang w:val="en-US"/>
+        </w:rPr>
+      </w:pPr>
       <w:bookmarkStart w:id="0" w:name="_GoBack"/>
       <w:bookmarkEnd w:id="0"/>
+      <w:r>
+        <w:rPr>
+          <w:lang w:val="en-US"/>
+        </w:rPr>
+        <w:t>QRCode generator function</w:t>
+      </w:r>
     </w:p>
     <w:p>
       <w:pPr>
         <w:pStyle w:val="ListParagraph"/>
-        <w:ind w:left="360"/>
-        <w:rPr>
+        <w:numPr>
+          <w:ilvl w:val="0"/>
+          <w:numId w:val="3"/>
+        </w:numPr>
+        <w:rPr>
+          <w:lang w:val="en-US"/>
+        </w:rPr>
+      </w:pPr>
+      <w:r>
+        <w:rPr>
+          <w:lang w:val="en-US"/>
+        </w:rPr>
+        <w:t>About</w:t>
+      </w:r>
+      <w:r>
+        <w:rPr>
+          <w:lang w:val="en-US"/>
+        </w:rPr>
+        <w:t xml:space="preserve"> (09/10/2020)</w:t>
+      </w:r>
+      <w:r>
+        <w:rPr>
+          <w:lang w:val="en-US"/>
+        </w:rPr>
+        <w:t>:</w:t>
+      </w:r>
+    </w:p>
+    <w:p>
+      <w:pPr>
+        <w:pStyle w:val="ListParagraph"/>
+        <w:ind w:left="540"/>
+        <w:rPr>
+          <w:lang w:val="en-US"/>
+        </w:rPr>
+      </w:pPr>
+      <w:r>
+        <w:rPr>
+          <w:lang w:val="en-US"/>
+        </w:rPr>
+        <w:t>Using ZXing library (</w:t>
+      </w:r>
+      <w:hyperlink r:id="rId10" w:history="1">
+        <w:r>
+          <w:rPr>
+            <w:rStyle w:val="Hyperlink"/>
+            <w:lang w:val="en-US"/>
+          </w:rPr>
+          <w:t>https://github.com/zxing/zxing</w:t>
+        </w:r>
+      </w:hyperlink>
+      <w:r>
+        <w:rPr>
+          <w:lang w:val="en-US"/>
+        </w:rPr>
+        <w:t>)</w:t>
+      </w:r>
+      <w:r>
+        <w:rPr>
+          <w:lang w:val="en-US"/>
+        </w:rPr>
+        <w:t xml:space="preserve"> (instead of Google API)</w:t>
+      </w:r>
+      <w:r>
+        <w:rPr>
+          <w:lang w:val="en-US"/>
+        </w:rPr>
+        <w:t xml:space="preserve"> to generate QRCode image by input text.</w:t>
+      </w:r>
+    </w:p>
+    <w:p>
+      <w:pPr>
+        <w:pStyle w:val="ListParagraph"/>
+        <w:numPr>
+          <w:ilvl w:val="0"/>
+          <w:numId w:val="3"/>
+        </w:numPr>
+        <w:rPr>
+          <w:lang w:val="en-US"/>
+        </w:rPr>
+      </w:pPr>
+      <w:r>
+        <w:rPr>
+          <w:lang w:val="en-US"/>
+        </w:rPr>
+        <w:t>Details:</w:t>
+      </w:r>
+    </w:p>
+    <w:p>
+      <w:pPr>
+        <w:pStyle w:val="ListParagraph"/>
+        <w:numPr>
+          <w:ilvl w:val="0"/>
+          <w:numId w:val="4"/>
+        </w:numPr>
+        <w:rPr>
+          <w:lang w:val="en-US"/>
+        </w:rPr>
+      </w:pPr>
+      <w:r>
+        <w:rPr>
+          <w:lang w:val="en-US"/>
+        </w:rPr>
+        <w:t xml:space="preserve">ZXing library can be installed </w:t>
+      </w:r>
+      <w:r>
+        <w:rPr>
+          <w:lang w:val="en-US"/>
+        </w:rPr>
+        <w:t>on Visual Studio as Nu</w:t>
+      </w:r>
+      <w:r>
+        <w:rPr>
+          <w:lang w:val="en-US"/>
+        </w:rPr>
+        <w:t>G</w:t>
+      </w:r>
+      <w:r>
+        <w:rPr>
+          <w:lang w:val="en-US"/>
+        </w:rPr>
+        <w:t>et package:</w:t>
+      </w:r>
+    </w:p>
+    <w:p>
+      <w:pPr>
+        <w:ind w:left="540"/>
+        <w:rPr>
+          <w:lang w:val="en-US"/>
+        </w:rPr>
+      </w:pPr>
+      <w:r>
+        <w:rPr>
+          <w:lang w:val="en-US"/>
+        </w:rPr>
+        <w:t>On Solution Explorer, right click on one project, choose “Manage NuGet Packages…”, browse and install “ZXing.NET”:</w:t>
+      </w:r>
+    </w:p>
+    <w:p>
+      <w:pPr>
+        <w:pStyle w:val="ListParagraph"/>
+        <w:ind w:left="1260"/>
+        <w:rPr>
+          <w:lang w:val="en-US"/>
+        </w:rPr>
+      </w:pPr>
+      <w:r>
+        <w:rPr>
+          <w:noProof/>
+          <w:lang w:val="en-US"/>
+        </w:rPr>
+        <w:lastRenderedPageBreak/>
+        <w:drawing>
+          <wp:inline distT="0" distB="0" distL="0" distR="0" wp14:anchorId="6722B615" wp14:editId="64180428">
+            <wp:extent cx="2983764" cy="3678702"/>
+            <wp:effectExtent l="0" t="0" r="7620" b="0"/>
+            <wp:docPr id="6" name="Picture 6" descr="A screenshot of a computer screen&#10;&#10;Description automatically generated"/>
+            <wp:cNvGraphicFramePr>
+              <a:graphicFrameLocks xmlns:a="http://schemas.openxmlformats.org/drawingml/2006/main" noChangeAspect="1"/>
+            </wp:cNvGraphicFramePr>
+            <a:graphic xmlns:a="http://schemas.openxmlformats.org/drawingml/2006/main">
+              <a:graphicData uri="http://schemas.openxmlformats.org/drawingml/2006/picture">
+                <pic:pic xmlns:pic="http://schemas.openxmlformats.org/drawingml/2006/picture">
+                  <pic:nvPicPr>
+                    <pic:cNvPr id="6" name="Screenshot (359) - Copy.png"/>
+                    <pic:cNvPicPr/>
+                  </pic:nvPicPr>
+                  <pic:blipFill>
+                    <a:blip r:embed="rId11">
+                      <a:extLst>
+                        <a:ext uri="{28A0092B-C50C-407E-A947-70E740481C1C}">
+                          <a14:useLocalDpi xmlns:a14="http://schemas.microsoft.com/office/drawing/2010/main" val="0"/>
+                        </a:ext>
+                      </a:extLst>
+                    </a:blip>
+                    <a:stretch>
+                      <a:fillRect/>
+                    </a:stretch>
+                  </pic:blipFill>
+                  <pic:spPr>
+                    <a:xfrm>
+                      <a:off x="0" y="0"/>
+                      <a:ext cx="2997435" cy="3695558"/>
+                    </a:xfrm>
+                    <a:prstGeom prst="rect">
+                      <a:avLst/>
+                    </a:prstGeom>
+                  </pic:spPr>
+                </pic:pic>
+              </a:graphicData>
+            </a:graphic>
+          </wp:inline>
+        </w:drawing>
+      </w:r>
+    </w:p>
+    <w:p>
+      <w:pPr>
+        <w:pStyle w:val="ListParagraph"/>
+        <w:ind w:left="1260"/>
+        <w:rPr>
+          <w:lang w:val="en-US"/>
+        </w:rPr>
+      </w:pPr>
+    </w:p>
+    <w:p>
+      <w:pPr>
+        <w:pStyle w:val="ListParagraph"/>
+        <w:ind w:left="1260"/>
+        <w:rPr>
+          <w:lang w:val="en-US"/>
+        </w:rPr>
+      </w:pPr>
+      <w:r>
+        <w:rPr>
+          <w:noProof/>
+          <w:lang w:val="en-US"/>
+        </w:rPr>
+        <w:drawing>
+          <wp:inline distT="0" distB="0" distL="0" distR="0" wp14:anchorId="78A2B627" wp14:editId="2F63762A">
+            <wp:extent cx="6096673" cy="1676585"/>
+            <wp:effectExtent l="0" t="0" r="0" b="0"/>
+            <wp:docPr id="7" name="Picture 7" descr="Graphical user interface, text&#10;&#10;Description automatically generated"/>
+            <wp:cNvGraphicFramePr>
+              <a:graphicFrameLocks xmlns:a="http://schemas.openxmlformats.org/drawingml/2006/main" noChangeAspect="1"/>
+            </wp:cNvGraphicFramePr>
+            <a:graphic xmlns:a="http://schemas.openxmlformats.org/drawingml/2006/main">
+              <a:graphicData uri="http://schemas.openxmlformats.org/drawingml/2006/picture">
+                <pic:pic xmlns:pic="http://schemas.openxmlformats.org/drawingml/2006/picture">
+                  <pic:nvPicPr>
+                    <pic:cNvPr id="7" name="Screenshot (359).png"/>
+                    <pic:cNvPicPr/>
+                  </pic:nvPicPr>
+                  <pic:blipFill>
+                    <a:blip r:embed="rId12">
+                      <a:extLst>
+                        <a:ext uri="{28A0092B-C50C-407E-A947-70E740481C1C}">
+                          <a14:useLocalDpi xmlns:a14="http://schemas.microsoft.com/office/drawing/2010/main" val="0"/>
+                        </a:ext>
+                      </a:extLst>
+                    </a:blip>
+                    <a:stretch>
+                      <a:fillRect/>
+                    </a:stretch>
+                  </pic:blipFill>
+                  <pic:spPr>
+                    <a:xfrm>
+                      <a:off x="0" y="0"/>
+                      <a:ext cx="6166368" cy="1695751"/>
+                    </a:xfrm>
+                    <a:prstGeom prst="rect">
+                      <a:avLst/>
+                    </a:prstGeom>
+                  </pic:spPr>
+                </pic:pic>
+              </a:graphicData>
+            </a:graphic>
+          </wp:inline>
+        </w:drawing>
+      </w:r>
+    </w:p>
+    <w:p>
+      <w:pPr>
+        <w:pStyle w:val="ListParagraph"/>
+        <w:ind w:left="1260"/>
+        <w:jc w:val="center"/>
+        <w:rPr>
+          <w:lang w:val="en-US"/>
+        </w:rPr>
+      </w:pPr>
+    </w:p>
+    <w:p>
+      <w:pPr>
+        <w:pStyle w:val="ListParagraph"/>
+        <w:numPr>
+          <w:ilvl w:val="0"/>
+          <w:numId w:val="4"/>
+        </w:numPr>
+        <w:rPr>
+          <w:lang w:val="en-US"/>
+        </w:rPr>
+      </w:pPr>
+      <w:r>
+        <w:rPr>
+          <w:lang w:val="en-US"/>
+        </w:rPr>
+        <w:t xml:space="preserve">I created </w:t>
+      </w:r>
+      <w:r>
+        <w:rPr>
+          <w:lang w:val="en-US"/>
+        </w:rPr>
+        <w:t>an excel function QRCodeZ (Z stands for ZXing), with a string Text argument:</w:t>
+      </w:r>
+    </w:p>
+    <w:p>
+      <w:pPr>
+        <w:autoSpaceDE w:val="0"/>
+        <w:autoSpaceDN w:val="0"/>
+        <w:adjustRightInd w:val="0"/>
+        <w:spacing w:after="0"/>
+        <w:ind w:left="180"/>
+        <w:rPr>
+          <w:rFonts w:ascii="Consolas" w:hAnsi="Consolas" w:cs="Consolas"/>
+          <w:color w:val="000000"/>
+          <w:sz w:val="22"/>
+        </w:rPr>
+      </w:pPr>
+      <w:r>
+        <w:rPr>
+          <w:rFonts w:ascii="Consolas" w:hAnsi="Consolas" w:cs="Consolas"/>
+          <w:color w:val="008000"/>
+          <w:sz w:val="22"/>
+        </w:rPr>
+        <w:t>//Generate QRCode using ZXing library</w:t>
+      </w:r>
+    </w:p>
+    <w:p>
+      <w:pPr>
+        <w:autoSpaceDE w:val="0"/>
+        <w:autoSpaceDN w:val="0"/>
+        <w:adjustRightInd w:val="0"/>
+        <w:spacing w:after="0"/>
+        <w:ind w:left="180"/>
+        <w:rPr>
+          <w:rFonts w:ascii="Consolas" w:hAnsi="Consolas" w:cs="Consolas"/>
+          <w:color w:val="000000"/>
+          <w:sz w:val="22"/>
+        </w:rPr>
+      </w:pPr>
+      <w:r>
+        <w:rPr>
+          <w:rFonts w:ascii="Consolas" w:hAnsi="Consolas" w:cs="Consolas"/>
+          <w:color w:val="000000"/>
+          <w:sz w:val="22"/>
+        </w:rPr>
+        <w:t xml:space="preserve">        [ExcelDna.Integration.ExcelFunction(Description = </w:t>
+      </w:r>
+      <w:r>
+        <w:rPr>
+          <w:rFonts w:ascii="Consolas" w:hAnsi="Consolas" w:cs="Consolas"/>
+          <w:color w:val="A31515"/>
+          <w:sz w:val="22"/>
+        </w:rPr>
+        <w:t>"QRCode generator by ZXing lib"</w:t>
+      </w:r>
+      <w:r>
+        <w:rPr>
+          <w:rFonts w:ascii="Consolas" w:hAnsi="Consolas" w:cs="Consolas"/>
+          <w:color w:val="000000"/>
+          <w:sz w:val="22"/>
+        </w:rPr>
+        <w:t>)]</w:t>
+      </w:r>
+    </w:p>
+    <w:p>
+      <w:pPr>
+        <w:autoSpaceDE w:val="0"/>
+        <w:autoSpaceDN w:val="0"/>
+        <w:adjustRightInd w:val="0"/>
+        <w:spacing w:after="0"/>
+        <w:ind w:left="180"/>
+        <w:rPr>
+          <w:rFonts w:ascii="Consolas" w:hAnsi="Consolas" w:cs="Consolas"/>
+          <w:color w:val="000000"/>
+          <w:sz w:val="22"/>
+        </w:rPr>
+      </w:pPr>
+      <w:r>
+        <w:rPr>
+          <w:rFonts w:ascii="Consolas" w:hAnsi="Consolas" w:cs="Consolas"/>
+          <w:color w:val="000000"/>
+          <w:sz w:val="22"/>
+        </w:rPr>
+        <w:t xml:space="preserve">        </w:t>
+      </w:r>
+      <w:r>
+        <w:rPr>
+          <w:rFonts w:ascii="Consolas" w:hAnsi="Consolas" w:cs="Consolas"/>
+          <w:color w:val="0000FF"/>
+          <w:sz w:val="22"/>
+        </w:rPr>
+        <w:t>public</w:t>
+      </w:r>
+      <w:r>
+        <w:rPr>
+          <w:rFonts w:ascii="Consolas" w:hAnsi="Consolas" w:cs="Consolas"/>
+          <w:color w:val="000000"/>
+          <w:sz w:val="22"/>
+        </w:rPr>
+        <w:t xml:space="preserve"> </w:t>
+      </w:r>
+      <w:r>
+        <w:rPr>
+          <w:rFonts w:ascii="Consolas" w:hAnsi="Consolas" w:cs="Consolas"/>
+          <w:color w:val="0000FF"/>
+          <w:sz w:val="22"/>
+        </w:rPr>
+        <w:t>static</w:t>
+      </w:r>
+      <w:r>
+        <w:rPr>
+          <w:rFonts w:ascii="Consolas" w:hAnsi="Consolas" w:cs="Consolas"/>
+          <w:color w:val="000000"/>
+          <w:sz w:val="22"/>
+        </w:rPr>
+        <w:t xml:space="preserve"> </w:t>
+      </w:r>
+      <w:r>
+        <w:rPr>
+          <w:rFonts w:ascii="Consolas" w:hAnsi="Consolas" w:cs="Consolas"/>
+          <w:color w:val="0000FF"/>
+          <w:sz w:val="22"/>
+        </w:rPr>
+        <w:t>object</w:t>
+      </w:r>
+      <w:r>
+        <w:rPr>
+          <w:rFonts w:ascii="Consolas" w:hAnsi="Consolas" w:cs="Consolas"/>
+          <w:color w:val="000000"/>
+          <w:sz w:val="22"/>
+        </w:rPr>
+        <w:t xml:space="preserve"> QRCodeZ(</w:t>
+      </w:r>
+    </w:p>
+    <w:p>
+      <w:pPr>
+        <w:autoSpaceDE w:val="0"/>
+        <w:autoSpaceDN w:val="0"/>
+        <w:adjustRightInd w:val="0"/>
+        <w:spacing w:after="0"/>
+        <w:ind w:left="180"/>
+        <w:rPr>
+          <w:rFonts w:ascii="Consolas" w:hAnsi="Consolas" w:cs="Consolas"/>
+          <w:color w:val="000000"/>
+          <w:sz w:val="22"/>
+        </w:rPr>
+      </w:pPr>
+      <w:r>
+        <w:rPr>
+          <w:rFonts w:ascii="Consolas" w:hAnsi="Consolas" w:cs="Consolas"/>
+          <w:color w:val="000000"/>
+          <w:sz w:val="22"/>
+        </w:rPr>
+        <w:t xml:space="preserve">            [ExcelDna.Integration.ExcelArgument(Description = </w:t>
+      </w:r>
+      <w:r>
+        <w:rPr>
+          <w:rFonts w:ascii="Consolas" w:hAnsi="Consolas" w:cs="Consolas"/>
+          <w:color w:val="A31515"/>
+          <w:sz w:val="22"/>
+        </w:rPr>
+        <w:t>"Text to be transformed to QRCode. Example: \"hello\""</w:t>
+      </w:r>
+      <w:r>
+        <w:rPr>
+          <w:rFonts w:ascii="Consolas" w:hAnsi="Consolas" w:cs="Consolas"/>
+          <w:color w:val="000000"/>
+          <w:sz w:val="22"/>
+        </w:rPr>
+        <w:t xml:space="preserve">)] </w:t>
+      </w:r>
+    </w:p>
+    <w:p>
+      <w:pPr>
+        <w:ind w:left="180"/>
+        <w:rPr>
+          <w:rFonts w:ascii="Consolas" w:hAnsi="Consolas" w:cs="Consolas"/>
+          <w:color w:val="000000"/>
+          <w:sz w:val="22"/>
+        </w:rPr>
+      </w:pPr>
+      <w:r>
+        <w:rPr>
+          <w:rFonts w:ascii="Consolas" w:hAnsi="Consolas" w:cs="Consolas"/>
+          <w:color w:val="000000"/>
+          <w:sz w:val="22"/>
+        </w:rPr>
+        <w:t xml:space="preserve">            </w:t>
+      </w:r>
+      <w:r>
+        <w:rPr>
+          <w:rFonts w:ascii="Consolas" w:hAnsi="Consolas" w:cs="Consolas"/>
+          <w:color w:val="0000FF"/>
+          <w:sz w:val="22"/>
+        </w:rPr>
+        <w:t>string</w:t>
+      </w:r>
+      <w:r>
+        <w:rPr>
+          <w:rFonts w:ascii="Consolas" w:hAnsi="Consolas" w:cs="Consolas"/>
+          <w:color w:val="000000"/>
+          <w:sz w:val="22"/>
+        </w:rPr>
+        <w:t xml:space="preserve"> Text)</w:t>
+      </w:r>
+    </w:p>
+    <w:p>
+      <w:pPr>
+        <w:pStyle w:val="ListParagraph"/>
+        <w:numPr>
+          <w:ilvl w:val="0"/>
+          <w:numId w:val="4"/>
+        </w:numPr>
+        <w:rPr>
+          <w:lang w:val="en-US"/>
+        </w:rPr>
+      </w:pPr>
+      <w:r>
+        <w:rPr>
+          <w:lang w:val="en-US"/>
+        </w:rPr>
+        <w:t>I used ZXing library to read the Text string, transform it to QRCode image, save it to a file, then load it to the current excel file.</w:t>
+      </w:r>
+    </w:p>
+    <w:p>
+      <w:pPr>
+        <w:ind w:left="180"/>
+        <w:rPr>
+          <w:lang w:val="en-US"/>
+        </w:rPr>
+      </w:pPr>
+    </w:p>
+    <w:p>
+      <w:pPr>
+        <w:rPr>
+          <w:sz w:val="22"/>
           <w:lang w:val="en-US"/>
         </w:rPr>
       </w:pPr>
@@ -1640,9 +2228,123 @@
 <file path=word/numbering.xml><?xml version="1.0" encoding="utf-8"?>
 <w:numbering xmlns:wpc="http://schemas.microsoft.com/office/word/2010/wordprocessingCanvas" xmlns:cx="http://schemas.microsoft.com/office/drawing/2014/chartex" xmlns:cx1="http://schemas.microsoft.com/office/drawing/2015/9/8/chartex" xmlns:cx2="http://schemas.microsoft.com/office/drawing/2015/10/21/chartex" xmlns:cx3="http://schemas.microsoft.com/office/drawing/2016/5/9/chartex" xmlns:cx4="http://schemas.microsoft.com/office/drawing/2016/5/10/chartex" xmlns:cx5="http://schemas.microsoft.com/office/drawing/2016/5/11/chartex" xmlns:cx6="http://schemas.microsoft.com/office/drawing/2016/5/12/chartex" xmlns:cx7="http://schemas.microsoft.com/office/drawing/2016/5/13/chartex" xmlns:cx8="http://schemas.microsoft.com/office/drawing/2016/5/14/chartex" xmlns:mc="http://schemas.openxmlformats.org/markup-compatibility/2006" xmlns:aink="http://schemas.microsoft.com/office/drawing/2016/ink" xmlns:am3d="http://schemas.microsoft.com/office/drawing/2017/model3d" xmlns:o="urn:schemas-microsoft-com:office:office" xmlns:r="http://schemas.openxmlformats.org/officeDocument/2006/relationships" xmlns:m="http://schemas.openxmlformats.org/officeDocument/2006/math" xmlns:v="urn:schemas-microsoft-com:vml" xmlns:wp14="http://schemas.microsoft.com/office/word/2010/wordprocessingDrawing" xmlns:wp="http://schemas.openxmlformats.org/drawingml/2006/wordprocessingDrawing" xmlns:w10="urn:schemas-microsoft-com:office:word" xmlns:w="http://schemas.openxmlformats.org/wordprocessingml/2006/main" xmlns:w14="http://schemas.microsoft.com/office/word/2010/wordml" xmlns:w15="http://schemas.microsoft.com/office/word/2012/wordml" xmlns:w16cid="http://schemas.microsoft.com/office/word/2016/wordml/cid" xmlns:w16se="http://schemas.microsoft.com/office/word/2015/wordml/symex" xmlns:wpg="http://schemas.microsoft.com/office/word/2010/wordprocessingGroup" xmlns:wpi="http://schemas.microsoft.com/office/word/2010/wordprocessingInk" xmlns:wne="http://schemas.microsoft.com/office/word/2006/wordml" xmlns:wps="http://schemas.microsoft.com/office/word/2010/wordprocessingShape" mc:Ignorable="w14 w15 w16se w16cid wp14">
   <w:abstractNum w:abstractNumId="0" w15:restartNumberingAfterBreak="0">
+    <w:nsid w:val="156D2448"/>
+    <w:multiLevelType w:val="hybridMultilevel"/>
+    <w:tmpl w:val="4CB05548"/>
+    <w:lvl w:ilvl="0" w:tplc="5942BFDE">
+      <w:start w:val="1"/>
+      <w:numFmt w:val="bullet"/>
+      <w:pStyle w:val="Heading2"/>
+      <w:lvlText w:val=""/>
+      <w:lvlJc w:val="left"/>
+      <w:pPr>
+        <w:ind w:left="720" w:hanging="360"/>
+      </w:pPr>
+      <w:rPr>
+        <w:rFonts w:ascii="Symbol" w:hAnsi="Symbol" w:hint="default"/>
+      </w:rPr>
+    </w:lvl>
+    <w:lvl w:ilvl="1" w:tplc="042A0003" w:tentative="1">
+      <w:start w:val="1"/>
+      <w:numFmt w:val="bullet"/>
+      <w:lvlText w:val="o"/>
+      <w:lvlJc w:val="left"/>
+      <w:pPr>
+        <w:ind w:left="1440" w:hanging="360"/>
+      </w:pPr>
+      <w:rPr>
+        <w:rFonts w:ascii="Courier New" w:hAnsi="Courier New" w:cs="Courier New" w:hint="default"/>
+      </w:rPr>
+    </w:lvl>
+    <w:lvl w:ilvl="2" w:tplc="042A0005" w:tentative="1">
+      <w:start w:val="1"/>
+      <w:numFmt w:val="bullet"/>
+      <w:lvlText w:val=""/>
+      <w:lvlJc w:val="left"/>
+      <w:pPr>
+        <w:ind w:left="2160" w:hanging="360"/>
+      </w:pPr>
+      <w:rPr>
+        <w:rFonts w:ascii="Wingdings" w:hAnsi="Wingdings" w:hint="default"/>
+      </w:rPr>
+    </w:lvl>
+    <w:lvl w:ilvl="3" w:tplc="042A0001" w:tentative="1">
+      <w:start w:val="1"/>
+      <w:numFmt w:val="bullet"/>
+      <w:lvlText w:val=""/>
+      <w:lvlJc w:val="left"/>
+      <w:pPr>
+        <w:ind w:left="2880" w:hanging="360"/>
+      </w:pPr>
+      <w:rPr>
+        <w:rFonts w:ascii="Symbol" w:hAnsi="Symbol" w:hint="default"/>
+      </w:rPr>
+    </w:lvl>
+    <w:lvl w:ilvl="4" w:tplc="042A0003" w:tentative="1">
+      <w:start w:val="1"/>
+      <w:numFmt w:val="bullet"/>
+      <w:lvlText w:val="o"/>
+      <w:lvlJc w:val="left"/>
+      <w:pPr>
+        <w:ind w:left="3600" w:hanging="360"/>
+      </w:pPr>
+      <w:rPr>
+        <w:rFonts w:ascii="Courier New" w:hAnsi="Courier New" w:cs="Courier New" w:hint="default"/>
+      </w:rPr>
+    </w:lvl>
+    <w:lvl w:ilvl="5" w:tplc="042A0005" w:tentative="1">
+      <w:start w:val="1"/>
+      <w:numFmt w:val="bullet"/>
+      <w:lvlText w:val=""/>
+      <w:lvlJc w:val="left"/>
+      <w:pPr>
+        <w:ind w:left="4320" w:hanging="360"/>
+      </w:pPr>
+      <w:rPr>
+        <w:rFonts w:ascii="Wingdings" w:hAnsi="Wingdings" w:hint="default"/>
+      </w:rPr>
+    </w:lvl>
+    <w:lvl w:ilvl="6" w:tplc="042A0001" w:tentative="1">
+      <w:start w:val="1"/>
+      <w:numFmt w:val="bullet"/>
+      <w:lvlText w:val=""/>
+      <w:lvlJc w:val="left"/>
+      <w:pPr>
+        <w:ind w:left="5040" w:hanging="360"/>
+      </w:pPr>
+      <w:rPr>
+        <w:rFonts w:ascii="Symbol" w:hAnsi="Symbol" w:hint="default"/>
+      </w:rPr>
+    </w:lvl>
+    <w:lvl w:ilvl="7" w:tplc="042A0003" w:tentative="1">
+      <w:start w:val="1"/>
+      <w:numFmt w:val="bullet"/>
+      <w:lvlText w:val="o"/>
+      <w:lvlJc w:val="left"/>
+      <w:pPr>
+        <w:ind w:left="5760" w:hanging="360"/>
+      </w:pPr>
+      <w:rPr>
+        <w:rFonts w:ascii="Courier New" w:hAnsi="Courier New" w:cs="Courier New" w:hint="default"/>
+      </w:rPr>
+    </w:lvl>
+    <w:lvl w:ilvl="8" w:tplc="042A0005" w:tentative="1">
+      <w:start w:val="1"/>
+      <w:numFmt w:val="bullet"/>
+      <w:lvlText w:val=""/>
+      <w:lvlJc w:val="left"/>
+      <w:pPr>
+        <w:ind w:left="6480" w:hanging="360"/>
+      </w:pPr>
+      <w:rPr>
+        <w:rFonts w:ascii="Wingdings" w:hAnsi="Wingdings" w:hint="default"/>
+      </w:rPr>
+    </w:lvl>
+  </w:abstractNum>
+  <w:abstractNum w:abstractNumId="1" w15:restartNumberingAfterBreak="0">
     <w:nsid w:val="1BC63032"/>
     <w:multiLevelType w:val="hybridMultilevel"/>
-    <w:tmpl w:val="B0CAE442"/>
+    <w:tmpl w:val="8C1804D4"/>
     <w:lvl w:ilvl="0" w:tplc="042A0001">
       <w:start w:val="1"/>
       <w:numFmt w:val="bullet"/>
@@ -1752,7 +2454,7 @@
       </w:rPr>
     </w:lvl>
   </w:abstractNum>
-  <w:abstractNum w:abstractNumId="1" w15:restartNumberingAfterBreak="0">
+  <w:abstractNum w:abstractNumId="2" w15:restartNumberingAfterBreak="0">
     <w:nsid w:val="236642BB"/>
     <w:multiLevelType w:val="hybridMultilevel"/>
     <w:tmpl w:val="2012D0DE"/>
@@ -1864,10 +2566,97 @@
       </w:rPr>
     </w:lvl>
   </w:abstractNum>
-  <w:abstractNum w:abstractNumId="2" w15:restartNumberingAfterBreak="0">
+  <w:abstractNum w:abstractNumId="3" w15:restartNumberingAfterBreak="0">
+    <w:nsid w:val="2DA372F4"/>
+    <w:multiLevelType w:val="hybridMultilevel"/>
+    <w:tmpl w:val="AF62CC0E"/>
+    <w:lvl w:ilvl="0" w:tplc="A48AB2DE">
+      <w:start w:val="1"/>
+      <w:numFmt w:val="upperRoman"/>
+      <w:pStyle w:val="Heading1"/>
+      <w:lvlText w:val="%1."/>
+      <w:lvlJc w:val="right"/>
+      <w:pPr>
+        <w:ind w:left="720" w:hanging="360"/>
+      </w:pPr>
+    </w:lvl>
+    <w:lvl w:ilvl="1" w:tplc="042A0019" w:tentative="1">
+      <w:start w:val="1"/>
+      <w:numFmt w:val="lowerLetter"/>
+      <w:lvlText w:val="%2."/>
+      <w:lvlJc w:val="left"/>
+      <w:pPr>
+        <w:ind w:left="1440" w:hanging="360"/>
+      </w:pPr>
+    </w:lvl>
+    <w:lvl w:ilvl="2" w:tplc="042A001B" w:tentative="1">
+      <w:start w:val="1"/>
+      <w:numFmt w:val="lowerRoman"/>
+      <w:lvlText w:val="%3."/>
+      <w:lvlJc w:val="right"/>
+      <w:pPr>
+        <w:ind w:left="2160" w:hanging="180"/>
+      </w:pPr>
+    </w:lvl>
+    <w:lvl w:ilvl="3" w:tplc="042A000F" w:tentative="1">
+      <w:start w:val="1"/>
+      <w:numFmt w:val="decimal"/>
+      <w:lvlText w:val="%4."/>
+      <w:lvlJc w:val="left"/>
+      <w:pPr>
+        <w:ind w:left="2880" w:hanging="360"/>
+      </w:pPr>
+    </w:lvl>
+    <w:lvl w:ilvl="4" w:tplc="042A0019" w:tentative="1">
+      <w:start w:val="1"/>
+      <w:numFmt w:val="lowerLetter"/>
+      <w:lvlText w:val="%5."/>
+      <w:lvlJc w:val="left"/>
+      <w:pPr>
+        <w:ind w:left="3600" w:hanging="360"/>
+      </w:pPr>
+    </w:lvl>
+    <w:lvl w:ilvl="5" w:tplc="042A001B" w:tentative="1">
+      <w:start w:val="1"/>
+      <w:numFmt w:val="lowerRoman"/>
+      <w:lvlText w:val="%6."/>
+      <w:lvlJc w:val="right"/>
+      <w:pPr>
+        <w:ind w:left="4320" w:hanging="180"/>
+      </w:pPr>
+    </w:lvl>
+    <w:lvl w:ilvl="6" w:tplc="042A000F" w:tentative="1">
+      <w:start w:val="1"/>
+      <w:numFmt w:val="decimal"/>
+      <w:lvlText w:val="%7."/>
+      <w:lvlJc w:val="left"/>
+      <w:pPr>
+        <w:ind w:left="5040" w:hanging="360"/>
+      </w:pPr>
+    </w:lvl>
+    <w:lvl w:ilvl="7" w:tplc="042A0019" w:tentative="1">
+      <w:start w:val="1"/>
+      <w:numFmt w:val="lowerLetter"/>
+      <w:lvlText w:val="%8."/>
+      <w:lvlJc w:val="left"/>
+      <w:pPr>
+        <w:ind w:left="5760" w:hanging="360"/>
+      </w:pPr>
+    </w:lvl>
+    <w:lvl w:ilvl="8" w:tplc="042A001B" w:tentative="1">
+      <w:start w:val="1"/>
+      <w:numFmt w:val="lowerRoman"/>
+      <w:lvlText w:val="%9."/>
+      <w:lvlJc w:val="right"/>
+      <w:pPr>
+        <w:ind w:left="6480" w:hanging="180"/>
+      </w:pPr>
+    </w:lvl>
+  </w:abstractNum>
+  <w:abstractNum w:abstractNumId="4" w15:restartNumberingAfterBreak="0">
     <w:nsid w:val="2DF2470F"/>
     <w:multiLevelType w:val="hybridMultilevel"/>
-    <w:tmpl w:val="DB608CB8"/>
+    <w:tmpl w:val="D298A4B0"/>
     <w:lvl w:ilvl="0" w:tplc="B4CA4B6C">
       <w:start w:val="1"/>
       <w:numFmt w:val="bullet"/>
@@ -1971,6 +2760,204 @@
       <w:lvlJc w:val="left"/>
       <w:pPr>
         <w:ind w:left="6300" w:hanging="360"/>
+      </w:pPr>
+      <w:rPr>
+        <w:rFonts w:ascii="Wingdings" w:hAnsi="Wingdings" w:hint="default"/>
+      </w:rPr>
+    </w:lvl>
+  </w:abstractNum>
+  <w:abstractNum w:abstractNumId="5" w15:restartNumberingAfterBreak="0">
+    <w:nsid w:val="620951D4"/>
+    <w:multiLevelType w:val="hybridMultilevel"/>
+    <w:tmpl w:val="0754619E"/>
+    <w:lvl w:ilvl="0" w:tplc="042A0013">
+      <w:start w:val="1"/>
+      <w:numFmt w:val="upperRoman"/>
+      <w:lvlText w:val="%1."/>
+      <w:lvlJc w:val="right"/>
+      <w:pPr>
+        <w:ind w:left="720" w:hanging="360"/>
+      </w:pPr>
+    </w:lvl>
+    <w:lvl w:ilvl="1" w:tplc="042A0019" w:tentative="1">
+      <w:start w:val="1"/>
+      <w:numFmt w:val="lowerLetter"/>
+      <w:lvlText w:val="%2."/>
+      <w:lvlJc w:val="left"/>
+      <w:pPr>
+        <w:ind w:left="1440" w:hanging="360"/>
+      </w:pPr>
+    </w:lvl>
+    <w:lvl w:ilvl="2" w:tplc="042A001B" w:tentative="1">
+      <w:start w:val="1"/>
+      <w:numFmt w:val="lowerRoman"/>
+      <w:lvlText w:val="%3."/>
+      <w:lvlJc w:val="right"/>
+      <w:pPr>
+        <w:ind w:left="2160" w:hanging="180"/>
+      </w:pPr>
+    </w:lvl>
+    <w:lvl w:ilvl="3" w:tplc="042A000F" w:tentative="1">
+      <w:start w:val="1"/>
+      <w:numFmt w:val="decimal"/>
+      <w:lvlText w:val="%4."/>
+      <w:lvlJc w:val="left"/>
+      <w:pPr>
+        <w:ind w:left="2880" w:hanging="360"/>
+      </w:pPr>
+    </w:lvl>
+    <w:lvl w:ilvl="4" w:tplc="042A0019" w:tentative="1">
+      <w:start w:val="1"/>
+      <w:numFmt w:val="lowerLetter"/>
+      <w:lvlText w:val="%5."/>
+      <w:lvlJc w:val="left"/>
+      <w:pPr>
+        <w:ind w:left="3600" w:hanging="360"/>
+      </w:pPr>
+    </w:lvl>
+    <w:lvl w:ilvl="5" w:tplc="042A001B" w:tentative="1">
+      <w:start w:val="1"/>
+      <w:numFmt w:val="lowerRoman"/>
+      <w:lvlText w:val="%6."/>
+      <w:lvlJc w:val="right"/>
+      <w:pPr>
+        <w:ind w:left="4320" w:hanging="180"/>
+      </w:pPr>
+    </w:lvl>
+    <w:lvl w:ilvl="6" w:tplc="042A000F" w:tentative="1">
+      <w:start w:val="1"/>
+      <w:numFmt w:val="decimal"/>
+      <w:lvlText w:val="%7."/>
+      <w:lvlJc w:val="left"/>
+      <w:pPr>
+        <w:ind w:left="5040" w:hanging="360"/>
+      </w:pPr>
+    </w:lvl>
+    <w:lvl w:ilvl="7" w:tplc="042A0019" w:tentative="1">
+      <w:start w:val="1"/>
+      <w:numFmt w:val="lowerLetter"/>
+      <w:lvlText w:val="%8."/>
+      <w:lvlJc w:val="left"/>
+      <w:pPr>
+        <w:ind w:left="5760" w:hanging="360"/>
+      </w:pPr>
+    </w:lvl>
+    <w:lvl w:ilvl="8" w:tplc="042A001B" w:tentative="1">
+      <w:start w:val="1"/>
+      <w:numFmt w:val="lowerRoman"/>
+      <w:lvlText w:val="%9."/>
+      <w:lvlJc w:val="right"/>
+      <w:pPr>
+        <w:ind w:left="6480" w:hanging="180"/>
+      </w:pPr>
+    </w:lvl>
+  </w:abstractNum>
+  <w:abstractNum w:abstractNumId="6" w15:restartNumberingAfterBreak="0">
+    <w:nsid w:val="63C00174"/>
+    <w:multiLevelType w:val="hybridMultilevel"/>
+    <w:tmpl w:val="7B5E5E2E"/>
+    <w:lvl w:ilvl="0" w:tplc="533CB5A6">
+      <w:numFmt w:val="bullet"/>
+      <w:lvlText w:val="-"/>
+      <w:lvlJc w:val="left"/>
+      <w:pPr>
+        <w:ind w:left="900" w:hanging="360"/>
+      </w:pPr>
+      <w:rPr>
+        <w:rFonts w:ascii="Times New Roman" w:eastAsiaTheme="minorHAnsi" w:hAnsi="Times New Roman" w:cs="Times New Roman" w:hint="default"/>
+      </w:rPr>
+    </w:lvl>
+    <w:lvl w:ilvl="1" w:tplc="042A0003" w:tentative="1">
+      <w:start w:val="1"/>
+      <w:numFmt w:val="bullet"/>
+      <w:lvlText w:val="o"/>
+      <w:lvlJc w:val="left"/>
+      <w:pPr>
+        <w:ind w:left="1620" w:hanging="360"/>
+      </w:pPr>
+      <w:rPr>
+        <w:rFonts w:ascii="Courier New" w:hAnsi="Courier New" w:cs="Courier New" w:hint="default"/>
+      </w:rPr>
+    </w:lvl>
+    <w:lvl w:ilvl="2" w:tplc="042A0005" w:tentative="1">
+      <w:start w:val="1"/>
+      <w:numFmt w:val="bullet"/>
+      <w:lvlText w:val=""/>
+      <w:lvlJc w:val="left"/>
+      <w:pPr>
+        <w:ind w:left="2340" w:hanging="360"/>
+      </w:pPr>
+      <w:rPr>
+        <w:rFonts w:ascii="Wingdings" w:hAnsi="Wingdings" w:hint="default"/>
+      </w:rPr>
+    </w:lvl>
+    <w:lvl w:ilvl="3" w:tplc="042A0001" w:tentative="1">
+      <w:start w:val="1"/>
+      <w:numFmt w:val="bullet"/>
+      <w:lvlText w:val=""/>
+      <w:lvlJc w:val="left"/>
+      <w:pPr>
+        <w:ind w:left="3060" w:hanging="360"/>
+      </w:pPr>
+      <w:rPr>
+        <w:rFonts w:ascii="Symbol" w:hAnsi="Symbol" w:hint="default"/>
+      </w:rPr>
+    </w:lvl>
+    <w:lvl w:ilvl="4" w:tplc="042A0003" w:tentative="1">
+      <w:start w:val="1"/>
+      <w:numFmt w:val="bullet"/>
+      <w:lvlText w:val="o"/>
+      <w:lvlJc w:val="left"/>
+      <w:pPr>
+        <w:ind w:left="3780" w:hanging="360"/>
+      </w:pPr>
+      <w:rPr>
+        <w:rFonts w:ascii="Courier New" w:hAnsi="Courier New" w:cs="Courier New" w:hint="default"/>
+      </w:rPr>
+    </w:lvl>
+    <w:lvl w:ilvl="5" w:tplc="042A0005" w:tentative="1">
+      <w:start w:val="1"/>
+      <w:numFmt w:val="bullet"/>
+      <w:lvlText w:val=""/>
+      <w:lvlJc w:val="left"/>
+      <w:pPr>
+        <w:ind w:left="4500" w:hanging="360"/>
+      </w:pPr>
+      <w:rPr>
+        <w:rFonts w:ascii="Wingdings" w:hAnsi="Wingdings" w:hint="default"/>
+      </w:rPr>
+    </w:lvl>
+    <w:lvl w:ilvl="6" w:tplc="042A0001" w:tentative="1">
+      <w:start w:val="1"/>
+      <w:numFmt w:val="bullet"/>
+      <w:lvlText w:val=""/>
+      <w:lvlJc w:val="left"/>
+      <w:pPr>
+        <w:ind w:left="5220" w:hanging="360"/>
+      </w:pPr>
+      <w:rPr>
+        <w:rFonts w:ascii="Symbol" w:hAnsi="Symbol" w:hint="default"/>
+      </w:rPr>
+    </w:lvl>
+    <w:lvl w:ilvl="7" w:tplc="042A0003" w:tentative="1">
+      <w:start w:val="1"/>
+      <w:numFmt w:val="bullet"/>
+      <w:lvlText w:val="o"/>
+      <w:lvlJc w:val="left"/>
+      <w:pPr>
+        <w:ind w:left="5940" w:hanging="360"/>
+      </w:pPr>
+      <w:rPr>
+        <w:rFonts w:ascii="Courier New" w:hAnsi="Courier New" w:cs="Courier New" w:hint="default"/>
+      </w:rPr>
+    </w:lvl>
+    <w:lvl w:ilvl="8" w:tplc="042A0005" w:tentative="1">
+      <w:start w:val="1"/>
+      <w:numFmt w:val="bullet"/>
+      <w:lvlText w:val=""/>
+      <w:lvlJc w:val="left"/>
+      <w:pPr>
+        <w:ind w:left="6660" w:hanging="360"/>
       </w:pPr>
       <w:rPr>
         <w:rFonts w:ascii="Wingdings" w:hAnsi="Wingdings" w:hint="default"/>
@@ -1978,13 +2965,25 @@
     </w:lvl>
   </w:abstractNum>
   <w:num w:numId="1">
+    <w:abstractNumId w:val="2"/>
+  </w:num>
+  <w:num w:numId="2">
     <w:abstractNumId w:val="1"/>
   </w:num>
-  <w:num w:numId="2">
+  <w:num w:numId="3">
+    <w:abstractNumId w:val="4"/>
+  </w:num>
+  <w:num w:numId="4">
+    <w:abstractNumId w:val="6"/>
+  </w:num>
+  <w:num w:numId="5">
+    <w:abstractNumId w:val="5"/>
+  </w:num>
+  <w:num w:numId="6">
+    <w:abstractNumId w:val="3"/>
+  </w:num>
+  <w:num w:numId="7">
     <w:abstractNumId w:val="0"/>
-  </w:num>
-  <w:num w:numId="3">
-    <w:abstractNumId w:val="2"/>
   </w:num>
 </w:numbering>
 </file>
@@ -2396,6 +3395,54 @@
       <w:sz w:val="32"/>
     </w:rPr>
   </w:style>
+  <w:style w:type="paragraph" w:styleId="Heading1">
+    <w:name w:val="heading 1"/>
+    <w:basedOn w:val="Normal"/>
+    <w:next w:val="Normal"/>
+    <w:link w:val="Heading1Char"/>
+    <w:uiPriority w:val="9"/>
+    <w:qFormat/>
+    <w:rsid w:val="006C2E44"/>
+    <w:pPr>
+      <w:keepNext/>
+      <w:keepLines/>
+      <w:numPr>
+        <w:numId w:val="6"/>
+      </w:numPr>
+      <w:spacing w:before="240" w:after="0"/>
+      <w:outlineLvl w:val="0"/>
+    </w:pPr>
+    <w:rPr>
+      <w:rFonts w:eastAsiaTheme="majorEastAsia" w:cstheme="majorBidi"/>
+      <w:b/>
+      <w:sz w:val="48"/>
+      <w:szCs w:val="32"/>
+    </w:rPr>
+  </w:style>
+  <w:style w:type="paragraph" w:styleId="Heading2">
+    <w:name w:val="heading 2"/>
+    <w:basedOn w:val="Normal"/>
+    <w:next w:val="Normal"/>
+    <w:link w:val="Heading2Char"/>
+    <w:uiPriority w:val="9"/>
+    <w:unhideWhenUsed/>
+    <w:qFormat/>
+    <w:rsid w:val="006C2E44"/>
+    <w:pPr>
+      <w:keepNext/>
+      <w:keepLines/>
+      <w:numPr>
+        <w:numId w:val="7"/>
+      </w:numPr>
+      <w:spacing w:before="40" w:after="0"/>
+      <w:outlineLvl w:val="1"/>
+    </w:pPr>
+    <w:rPr>
+      <w:rFonts w:eastAsiaTheme="majorEastAsia" w:cstheme="majorBidi"/>
+      <w:sz w:val="40"/>
+      <w:szCs w:val="26"/>
+    </w:rPr>
+  </w:style>
   <w:style w:type="character" w:default="1" w:styleId="DefaultParagraphFont">
     <w:name w:val="Default Paragraph Font"/>
     <w:uiPriority w:val="1"/>
@@ -2433,6 +3480,54 @@
       <w:ind w:left="720"/>
       <w:contextualSpacing/>
     </w:pPr>
+  </w:style>
+  <w:style w:type="character" w:styleId="Hyperlink">
+    <w:name w:val="Hyperlink"/>
+    <w:basedOn w:val="DefaultParagraphFont"/>
+    <w:uiPriority w:val="99"/>
+    <w:unhideWhenUsed/>
+    <w:rsid w:val="00512462"/>
+    <w:rPr>
+      <w:color w:val="0563C1" w:themeColor="hyperlink"/>
+      <w:u w:val="single"/>
+    </w:rPr>
+  </w:style>
+  <w:style w:type="character" w:styleId="UnresolvedMention">
+    <w:name w:val="Unresolved Mention"/>
+    <w:basedOn w:val="DefaultParagraphFont"/>
+    <w:uiPriority w:val="99"/>
+    <w:semiHidden/>
+    <w:unhideWhenUsed/>
+    <w:rsid w:val="00512462"/>
+    <w:rPr>
+      <w:color w:val="605E5C"/>
+      <w:shd w:val="clear" w:color="auto" w:fill="E1DFDD"/>
+    </w:rPr>
+  </w:style>
+  <w:style w:type="character" w:customStyle="1" w:styleId="Heading1Char">
+    <w:name w:val="Heading 1 Char"/>
+    <w:basedOn w:val="DefaultParagraphFont"/>
+    <w:link w:val="Heading1"/>
+    <w:uiPriority w:val="9"/>
+    <w:rsid w:val="006C2E44"/>
+    <w:rPr>
+      <w:rFonts w:ascii="Times New Roman" w:eastAsiaTheme="majorEastAsia" w:hAnsi="Times New Roman" w:cstheme="majorBidi"/>
+      <w:b/>
+      <w:sz w:val="48"/>
+      <w:szCs w:val="32"/>
+    </w:rPr>
+  </w:style>
+  <w:style w:type="character" w:customStyle="1" w:styleId="Heading2Char">
+    <w:name w:val="Heading 2 Char"/>
+    <w:basedOn w:val="DefaultParagraphFont"/>
+    <w:link w:val="Heading2"/>
+    <w:uiPriority w:val="9"/>
+    <w:rsid w:val="006C2E44"/>
+    <w:rPr>
+      <w:rFonts w:ascii="Times New Roman" w:eastAsiaTheme="majorEastAsia" w:hAnsi="Times New Roman" w:cstheme="majorBidi"/>
+      <w:sz w:val="40"/>
+      <w:szCs w:val="26"/>
+    </w:rPr>
   </w:style>
 </w:styles>
 </file>

</xml_diff>

<commit_message>
use clipboard to not save file
</commit_message>
<xml_diff>
--- a/Docs/GR2-Progress.docx
+++ b/Docs/GR2-Progress.docx
@@ -1674,8 +1674,6 @@
           <w:lang w:val="en-US"/>
         </w:rPr>
       </w:pPr>
-      <w:bookmarkStart w:id="0" w:name="_GoBack"/>
-      <w:bookmarkEnd w:id="0"/>
       <w:r>
         <w:rPr>
           <w:lang w:val="en-US"/>
@@ -2198,6 +2196,32 @@
         </w:rPr>
         <w:t>I used ZXing library to read the Text string, transform it to QRCode image, save it to a file, then load it to the current excel file.</w:t>
       </w:r>
+    </w:p>
+    <w:p>
+      <w:pPr>
+        <w:pStyle w:val="ListParagraph"/>
+        <w:numPr>
+          <w:ilvl w:val="0"/>
+          <w:numId w:val="4"/>
+        </w:numPr>
+        <w:rPr>
+          <w:lang w:val="en-US"/>
+        </w:rPr>
+      </w:pPr>
+      <w:r>
+        <w:rPr>
+          <w:lang w:val="en-US"/>
+        </w:rPr>
+        <w:t xml:space="preserve">Update (12/10/2020): </w:t>
+      </w:r>
+      <w:r>
+        <w:rPr>
+          <w:lang w:val="en-US"/>
+        </w:rPr>
+        <w:t>not necessary to save the QRCode image to a file, just save it to clipboard and paste to the worksheet.</w:t>
+      </w:r>
+      <w:bookmarkStart w:id="0" w:name="_GoBack"/>
+      <w:bookmarkEnd w:id="0"/>
     </w:p>
     <w:p>
       <w:pPr>

</xml_diff>

<commit_message>
QRCode update, how to build and use
</commit_message>
<xml_diff>
--- a/Docs/GR2-Progress.docx
+++ b/Docs/GR2-Progress.docx
@@ -18,10 +18,744 @@
     </w:p>
     <w:p>
       <w:pPr>
-        <w:rPr>
-          <w:lang w:val="en-US"/>
-        </w:rPr>
-      </w:pPr>
+        <w:pStyle w:val="ListParagraph"/>
+        <w:numPr>
+          <w:ilvl w:val="0"/>
+          <w:numId w:val="8"/>
+        </w:numPr>
+        <w:rPr>
+          <w:lang w:val="en-US"/>
+        </w:rPr>
+      </w:pPr>
+      <w:r>
+        <w:rPr>
+          <w:lang w:val="en-US"/>
+        </w:rPr>
+        <w:t>Clone the source code, open it in Visual Studio. In the Solution Explorer, there are 2 projects, ExcelAddIn and ExcelFunctions:</w:t>
+      </w:r>
+    </w:p>
+    <w:p>
+      <w:pPr>
+        <w:jc w:val="center"/>
+        <w:rPr>
+          <w:lang w:val="en-US"/>
+        </w:rPr>
+      </w:pPr>
+      <w:r>
+        <w:rPr>
+          <w:noProof/>
+          <w:lang w:val="en-US"/>
+        </w:rPr>
+        <w:drawing>
+          <wp:inline distT="0" distB="0" distL="0" distR="0" wp14:anchorId="390D1C19" wp14:editId="46FBBD21">
+            <wp:extent cx="3223539" cy="1508891"/>
+            <wp:effectExtent l="0" t="0" r="0" b="0"/>
+            <wp:docPr id="8" name="Picture 8" descr="Graphical user interface, text, application&#10;&#10;Description automatically generated"/>
+            <wp:cNvGraphicFramePr>
+              <a:graphicFrameLocks xmlns:a="http://schemas.openxmlformats.org/drawingml/2006/main" noChangeAspect="1"/>
+            </wp:cNvGraphicFramePr>
+            <a:graphic xmlns:a="http://schemas.openxmlformats.org/drawingml/2006/main">
+              <a:graphicData uri="http://schemas.openxmlformats.org/drawingml/2006/picture">
+                <pic:pic xmlns:pic="http://schemas.openxmlformats.org/drawingml/2006/picture">
+                  <pic:nvPicPr>
+                    <pic:cNvPr id="8" name="Screenshot (367).png"/>
+                    <pic:cNvPicPr/>
+                  </pic:nvPicPr>
+                  <pic:blipFill>
+                    <a:blip r:embed="rId5">
+                      <a:extLst>
+                        <a:ext uri="{28A0092B-C50C-407E-A947-70E740481C1C}">
+                          <a14:useLocalDpi xmlns:a14="http://schemas.microsoft.com/office/drawing/2010/main" val="0"/>
+                        </a:ext>
+                      </a:extLst>
+                    </a:blip>
+                    <a:stretch>
+                      <a:fillRect/>
+                    </a:stretch>
+                  </pic:blipFill>
+                  <pic:spPr>
+                    <a:xfrm>
+                      <a:off x="0" y="0"/>
+                      <a:ext cx="3223539" cy="1508891"/>
+                    </a:xfrm>
+                    <a:prstGeom prst="rect">
+                      <a:avLst/>
+                    </a:prstGeom>
+                  </pic:spPr>
+                </pic:pic>
+              </a:graphicData>
+            </a:graphic>
+          </wp:inline>
+        </w:drawing>
+      </w:r>
+    </w:p>
+    <w:p>
+      <w:pPr>
+        <w:pStyle w:val="ListParagraph"/>
+        <w:numPr>
+          <w:ilvl w:val="0"/>
+          <w:numId w:val="8"/>
+        </w:numPr>
+        <w:rPr>
+          <w:lang w:val="en-US"/>
+        </w:rPr>
+      </w:pPr>
+      <w:r>
+        <w:rPr>
+          <w:lang w:val="en-US"/>
+        </w:rPr>
+        <w:t>Right click to one project and choose Build to build and run it:</w:t>
+      </w:r>
+    </w:p>
+    <w:p>
+      <w:pPr>
+        <w:jc w:val="center"/>
+        <w:rPr>
+          <w:lang w:val="en-US"/>
+        </w:rPr>
+      </w:pPr>
+      <w:r>
+        <w:rPr>
+          <w:noProof/>
+          <w:lang w:val="en-US"/>
+        </w:rPr>
+        <w:drawing>
+          <wp:inline distT="0" distB="0" distL="0" distR="0" wp14:anchorId="7C005988" wp14:editId="402C8E86">
+            <wp:extent cx="3383280" cy="3947160"/>
+            <wp:effectExtent l="0" t="0" r="7620" b="0"/>
+            <wp:docPr id="10" name="Picture 10" descr="A screenshot of a computer screen&#10;&#10;Description automatically generated"/>
+            <wp:cNvGraphicFramePr>
+              <a:graphicFrameLocks xmlns:a="http://schemas.openxmlformats.org/drawingml/2006/main" noChangeAspect="1"/>
+            </wp:cNvGraphicFramePr>
+            <a:graphic xmlns:a="http://schemas.openxmlformats.org/drawingml/2006/main">
+              <a:graphicData uri="http://schemas.openxmlformats.org/drawingml/2006/picture">
+                <pic:pic xmlns:pic="http://schemas.openxmlformats.org/drawingml/2006/picture">
+                  <pic:nvPicPr>
+                    <pic:cNvPr id="10" name="Screenshot (369).png"/>
+                    <pic:cNvPicPr/>
+                  </pic:nvPicPr>
+                  <pic:blipFill>
+                    <a:blip r:embed="rId6">
+                      <a:extLst>
+                        <a:ext uri="{28A0092B-C50C-407E-A947-70E740481C1C}">
+                          <a14:useLocalDpi xmlns:a14="http://schemas.microsoft.com/office/drawing/2010/main" val="0"/>
+                        </a:ext>
+                      </a:extLst>
+                    </a:blip>
+                    <a:stretch>
+                      <a:fillRect/>
+                    </a:stretch>
+                  </pic:blipFill>
+                  <pic:spPr>
+                    <a:xfrm>
+                      <a:off x="0" y="0"/>
+                      <a:ext cx="3383576" cy="3947505"/>
+                    </a:xfrm>
+                    <a:prstGeom prst="rect">
+                      <a:avLst/>
+                    </a:prstGeom>
+                  </pic:spPr>
+                </pic:pic>
+              </a:graphicData>
+            </a:graphic>
+          </wp:inline>
+        </w:drawing>
+      </w:r>
+    </w:p>
+    <w:p>
+      <w:pPr>
+        <w:pStyle w:val="ListParagraph"/>
+        <w:numPr>
+          <w:ilvl w:val="0"/>
+          <w:numId w:val="8"/>
+        </w:numPr>
+        <w:rPr>
+          <w:lang w:val="en-US"/>
+        </w:rPr>
+      </w:pPr>
+      <w:r>
+        <w:rPr>
+          <w:lang w:val="en-US"/>
+        </w:rPr>
+        <w:t>See the result after building the project</w:t>
+      </w:r>
+      <w:r>
+        <w:rPr>
+          <w:lang w:val="en-US"/>
+        </w:rPr>
+        <w:t>, pay attention the path of the result file</w:t>
+      </w:r>
+      <w:r>
+        <w:rPr>
+          <w:lang w:val="en-US"/>
+        </w:rPr>
+        <w:t>:</w:t>
+      </w:r>
+    </w:p>
+    <w:p>
+      <w:pPr>
+        <w:jc w:val="center"/>
+        <w:rPr>
+          <w:lang w:val="en-US"/>
+        </w:rPr>
+      </w:pPr>
+      <w:r>
+        <w:rPr>
+          <w:noProof/>
+          <w:lang w:val="en-US"/>
+        </w:rPr>
+        <w:drawing>
+          <wp:inline distT="0" distB="0" distL="0" distR="0" wp14:anchorId="16A97F6E" wp14:editId="5FF9F2E5">
+            <wp:extent cx="5616427" cy="1127858"/>
+            <wp:effectExtent l="0" t="0" r="3810" b="0"/>
+            <wp:docPr id="11" name="Picture 11" descr="Text&#10;&#10;Description automatically generated"/>
+            <wp:cNvGraphicFramePr>
+              <a:graphicFrameLocks xmlns:a="http://schemas.openxmlformats.org/drawingml/2006/main" noChangeAspect="1"/>
+            </wp:cNvGraphicFramePr>
+            <a:graphic xmlns:a="http://schemas.openxmlformats.org/drawingml/2006/main">
+              <a:graphicData uri="http://schemas.openxmlformats.org/drawingml/2006/picture">
+                <pic:pic xmlns:pic="http://schemas.openxmlformats.org/drawingml/2006/picture">
+                  <pic:nvPicPr>
+                    <pic:cNvPr id="11" name="Screenshot (370).png"/>
+                    <pic:cNvPicPr/>
+                  </pic:nvPicPr>
+                  <pic:blipFill>
+                    <a:blip r:embed="rId7">
+                      <a:extLst>
+                        <a:ext uri="{28A0092B-C50C-407E-A947-70E740481C1C}">
+                          <a14:useLocalDpi xmlns:a14="http://schemas.microsoft.com/office/drawing/2010/main" val="0"/>
+                        </a:ext>
+                      </a:extLst>
+                    </a:blip>
+                    <a:stretch>
+                      <a:fillRect/>
+                    </a:stretch>
+                  </pic:blipFill>
+                  <pic:spPr>
+                    <a:xfrm>
+                      <a:off x="0" y="0"/>
+                      <a:ext cx="5616427" cy="1127858"/>
+                    </a:xfrm>
+                    <a:prstGeom prst="rect">
+                      <a:avLst/>
+                    </a:prstGeom>
+                  </pic:spPr>
+                </pic:pic>
+              </a:graphicData>
+            </a:graphic>
+          </wp:inline>
+        </w:drawing>
+      </w:r>
+    </w:p>
+    <w:p>
+      <w:pPr>
+        <w:jc w:val="center"/>
+        <w:rPr>
+          <w:lang w:val="en-US"/>
+        </w:rPr>
+      </w:pPr>
+      <w:r>
+        <w:rPr>
+          <w:noProof/>
+          <w:lang w:val="en-US"/>
+        </w:rPr>
+        <w:lastRenderedPageBreak/>
+        <w:drawing>
+          <wp:inline distT="0" distB="0" distL="0" distR="0" wp14:anchorId="6722FF4D" wp14:editId="5AA2C0D8">
+            <wp:extent cx="6858000" cy="3947795"/>
+            <wp:effectExtent l="0" t="0" r="0" b="0"/>
+            <wp:docPr id="12" name="Picture 12" descr="Text&#10;&#10;Description automatically generated"/>
+            <wp:cNvGraphicFramePr>
+              <a:graphicFrameLocks xmlns:a="http://schemas.openxmlformats.org/drawingml/2006/main" noChangeAspect="1"/>
+            </wp:cNvGraphicFramePr>
+            <a:graphic xmlns:a="http://schemas.openxmlformats.org/drawingml/2006/main">
+              <a:graphicData uri="http://schemas.openxmlformats.org/drawingml/2006/picture">
+                <pic:pic xmlns:pic="http://schemas.openxmlformats.org/drawingml/2006/picture">
+                  <pic:nvPicPr>
+                    <pic:cNvPr id="12" name="Screenshot (371).png"/>
+                    <pic:cNvPicPr/>
+                  </pic:nvPicPr>
+                  <pic:blipFill>
+                    <a:blip r:embed="rId8">
+                      <a:extLst>
+                        <a:ext uri="{28A0092B-C50C-407E-A947-70E740481C1C}">
+                          <a14:useLocalDpi xmlns:a14="http://schemas.microsoft.com/office/drawing/2010/main" val="0"/>
+                        </a:ext>
+                      </a:extLst>
+                    </a:blip>
+                    <a:stretch>
+                      <a:fillRect/>
+                    </a:stretch>
+                  </pic:blipFill>
+                  <pic:spPr>
+                    <a:xfrm>
+                      <a:off x="0" y="0"/>
+                      <a:ext cx="6858000" cy="3947795"/>
+                    </a:xfrm>
+                    <a:prstGeom prst="rect">
+                      <a:avLst/>
+                    </a:prstGeom>
+                  </pic:spPr>
+                </pic:pic>
+              </a:graphicData>
+            </a:graphic>
+          </wp:inline>
+        </w:drawing>
+      </w:r>
+    </w:p>
+    <w:p>
+      <w:pPr>
+        <w:pStyle w:val="ListParagraph"/>
+        <w:numPr>
+          <w:ilvl w:val="0"/>
+          <w:numId w:val="8"/>
+        </w:numPr>
+        <w:rPr>
+          <w:lang w:val="en-US"/>
+        </w:rPr>
+      </w:pPr>
+      <w:r>
+        <w:rPr>
+          <w:lang w:val="en-US"/>
+        </w:rPr>
+        <w:t>To run ExcelAddIn project, open one Excel workbook, on the ribbon bar, choose File -&gt; Options, the Excel Options window will appear, in this window, choose Add-ins -&gt; Manage, choose COM Add-ins, and Go:</w:t>
+      </w:r>
+    </w:p>
+    <w:p>
+      <w:pPr>
+        <w:jc w:val="center"/>
+        <w:rPr>
+          <w:lang w:val="en-US"/>
+        </w:rPr>
+      </w:pPr>
+      <w:r>
+        <w:rPr>
+          <w:noProof/>
+          <w:lang w:val="en-US"/>
+        </w:rPr>
+        <w:drawing>
+          <wp:inline distT="0" distB="0" distL="0" distR="0" wp14:anchorId="4C8845D1" wp14:editId="6ECA5356">
+            <wp:extent cx="5090160" cy="4149425"/>
+            <wp:effectExtent l="0" t="0" r="0" b="3810"/>
+            <wp:docPr id="13" name="Picture 13" descr="Graphical user interface, text, application, email&#10;&#10;Description automatically generated"/>
+            <wp:cNvGraphicFramePr>
+              <a:graphicFrameLocks xmlns:a="http://schemas.openxmlformats.org/drawingml/2006/main" noChangeAspect="1"/>
+            </wp:cNvGraphicFramePr>
+            <a:graphic xmlns:a="http://schemas.openxmlformats.org/drawingml/2006/main">
+              <a:graphicData uri="http://schemas.openxmlformats.org/drawingml/2006/picture">
+                <pic:pic xmlns:pic="http://schemas.openxmlformats.org/drawingml/2006/picture">
+                  <pic:nvPicPr>
+                    <pic:cNvPr id="13" name="Screenshot (373).png"/>
+                    <pic:cNvPicPr/>
+                  </pic:nvPicPr>
+                  <pic:blipFill>
+                    <a:blip r:embed="rId9">
+                      <a:extLst>
+                        <a:ext uri="{28A0092B-C50C-407E-A947-70E740481C1C}">
+                          <a14:useLocalDpi xmlns:a14="http://schemas.microsoft.com/office/drawing/2010/main" val="0"/>
+                        </a:ext>
+                      </a:extLst>
+                    </a:blip>
+                    <a:stretch>
+                      <a:fillRect/>
+                    </a:stretch>
+                  </pic:blipFill>
+                  <pic:spPr>
+                    <a:xfrm>
+                      <a:off x="0" y="0"/>
+                      <a:ext cx="5118303" cy="4172367"/>
+                    </a:xfrm>
+                    <a:prstGeom prst="rect">
+                      <a:avLst/>
+                    </a:prstGeom>
+                  </pic:spPr>
+                </pic:pic>
+              </a:graphicData>
+            </a:graphic>
+          </wp:inline>
+        </w:drawing>
+      </w:r>
+    </w:p>
+    <w:p>
+      <w:pPr>
+        <w:pStyle w:val="ListParagraph"/>
+        <w:numPr>
+          <w:ilvl w:val="0"/>
+          <w:numId w:val="8"/>
+        </w:numPr>
+        <w:rPr>
+          <w:lang w:val="en-US"/>
+        </w:rPr>
+      </w:pPr>
+      <w:r>
+        <w:rPr>
+          <w:lang w:val="en-US"/>
+        </w:rPr>
+        <w:lastRenderedPageBreak/>
+        <w:t>Add the Dynamic Link Library (.dll file) to the COM Add-ins windows, the path of this file is the build result of the ExcelAddIn project:</w:t>
+      </w:r>
+    </w:p>
+    <w:p>
+      <w:pPr>
+        <w:jc w:val="center"/>
+        <w:rPr>
+          <w:lang w:val="en-US"/>
+        </w:rPr>
+      </w:pPr>
+      <w:r>
+        <w:rPr>
+          <w:noProof/>
+          <w:lang w:val="en-US"/>
+        </w:rPr>
+        <w:drawing>
+          <wp:inline distT="0" distB="0" distL="0" distR="0" wp14:anchorId="77B44246" wp14:editId="47151864">
+            <wp:extent cx="6858000" cy="4314190"/>
+            <wp:effectExtent l="0" t="0" r="0" b="0"/>
+            <wp:docPr id="14" name="Picture 14" descr="Graphical user interface, text, application, email&#10;&#10;Description automatically generated"/>
+            <wp:cNvGraphicFramePr>
+              <a:graphicFrameLocks xmlns:a="http://schemas.openxmlformats.org/drawingml/2006/main" noChangeAspect="1"/>
+            </wp:cNvGraphicFramePr>
+            <a:graphic xmlns:a="http://schemas.openxmlformats.org/drawingml/2006/main">
+              <a:graphicData uri="http://schemas.openxmlformats.org/drawingml/2006/picture">
+                <pic:pic xmlns:pic="http://schemas.openxmlformats.org/drawingml/2006/picture">
+                  <pic:nvPicPr>
+                    <pic:cNvPr id="14" name="Screenshot (374).png"/>
+                    <pic:cNvPicPr/>
+                  </pic:nvPicPr>
+                  <pic:blipFill>
+                    <a:blip r:embed="rId10">
+                      <a:extLst>
+                        <a:ext uri="{28A0092B-C50C-407E-A947-70E740481C1C}">
+                          <a14:useLocalDpi xmlns:a14="http://schemas.microsoft.com/office/drawing/2010/main" val="0"/>
+                        </a:ext>
+                      </a:extLst>
+                    </a:blip>
+                    <a:stretch>
+                      <a:fillRect/>
+                    </a:stretch>
+                  </pic:blipFill>
+                  <pic:spPr>
+                    <a:xfrm>
+                      <a:off x="0" y="0"/>
+                      <a:ext cx="6858000" cy="4314190"/>
+                    </a:xfrm>
+                    <a:prstGeom prst="rect">
+                      <a:avLst/>
+                    </a:prstGeom>
+                  </pic:spPr>
+                </pic:pic>
+              </a:graphicData>
+            </a:graphic>
+          </wp:inline>
+        </w:drawing>
+      </w:r>
+    </w:p>
+    <w:p>
+      <w:pPr>
+        <w:pStyle w:val="ListParagraph"/>
+        <w:numPr>
+          <w:ilvl w:val="0"/>
+          <w:numId w:val="8"/>
+        </w:numPr>
+        <w:rPr>
+          <w:lang w:val="en-US"/>
+        </w:rPr>
+      </w:pPr>
+      <w:r>
+        <w:rPr>
+          <w:lang w:val="en-US"/>
+        </w:rPr>
+        <w:t>Click OK, on the current workbook, the new tab Add-ins will appear on the ribbon bar</w:t>
+      </w:r>
+      <w:r>
+        <w:rPr>
+          <w:lang w:val="en-US"/>
+        </w:rPr>
+        <w:t>(if not, you may have to restart the Excel workbook)</w:t>
+      </w:r>
+      <w:bookmarkStart w:id="0" w:name="_GoBack"/>
+      <w:bookmarkEnd w:id="0"/>
+      <w:r>
+        <w:rPr>
+          <w:lang w:val="en-US"/>
+        </w:rPr>
+        <w:t>:</w:t>
+      </w:r>
+    </w:p>
+    <w:p>
+      <w:pPr>
+        <w:jc w:val="center"/>
+        <w:rPr>
+          <w:lang w:val="en-US"/>
+        </w:rPr>
+      </w:pPr>
+      <w:r>
+        <w:rPr>
+          <w:noProof/>
+          <w:lang w:val="en-US"/>
+        </w:rPr>
+        <w:drawing>
+          <wp:inline distT="0" distB="0" distL="0" distR="0" wp14:anchorId="2EFDC16E" wp14:editId="1616A9EE">
+            <wp:extent cx="6858000" cy="2645410"/>
+            <wp:effectExtent l="0" t="0" r="0" b="2540"/>
+            <wp:docPr id="15" name="Picture 15" descr="Application, table&#10;&#10;Description automatically generated"/>
+            <wp:cNvGraphicFramePr>
+              <a:graphicFrameLocks xmlns:a="http://schemas.openxmlformats.org/drawingml/2006/main" noChangeAspect="1"/>
+            </wp:cNvGraphicFramePr>
+            <a:graphic xmlns:a="http://schemas.openxmlformats.org/drawingml/2006/main">
+              <a:graphicData uri="http://schemas.openxmlformats.org/drawingml/2006/picture">
+                <pic:pic xmlns:pic="http://schemas.openxmlformats.org/drawingml/2006/picture">
+                  <pic:nvPicPr>
+                    <pic:cNvPr id="15" name="Screenshot (375).png"/>
+                    <pic:cNvPicPr/>
+                  </pic:nvPicPr>
+                  <pic:blipFill>
+                    <a:blip r:embed="rId11">
+                      <a:extLst>
+                        <a:ext uri="{28A0092B-C50C-407E-A947-70E740481C1C}">
+                          <a14:useLocalDpi xmlns:a14="http://schemas.microsoft.com/office/drawing/2010/main" val="0"/>
+                        </a:ext>
+                      </a:extLst>
+                    </a:blip>
+                    <a:stretch>
+                      <a:fillRect/>
+                    </a:stretch>
+                  </pic:blipFill>
+                  <pic:spPr>
+                    <a:xfrm>
+                      <a:off x="0" y="0"/>
+                      <a:ext cx="6858000" cy="2645410"/>
+                    </a:xfrm>
+                    <a:prstGeom prst="rect">
+                      <a:avLst/>
+                    </a:prstGeom>
+                  </pic:spPr>
+                </pic:pic>
+              </a:graphicData>
+            </a:graphic>
+          </wp:inline>
+        </w:drawing>
+      </w:r>
+    </w:p>
+    <w:p>
+      <w:pPr>
+        <w:pStyle w:val="ListParagraph"/>
+        <w:numPr>
+          <w:ilvl w:val="0"/>
+          <w:numId w:val="8"/>
+        </w:numPr>
+        <w:rPr>
+          <w:lang w:val="en-US"/>
+        </w:rPr>
+      </w:pPr>
+      <w:r>
+        <w:rPr>
+          <w:lang w:val="en-US"/>
+        </w:rPr>
+        <w:t>To run ExcelFunctions project, on the Manage section of the Excel Options window, choose Excel Add-ins and Go:</w:t>
+      </w:r>
+    </w:p>
+    <w:p>
+      <w:pPr>
+        <w:jc w:val="center"/>
+        <w:rPr>
+          <w:lang w:val="en-US"/>
+        </w:rPr>
+      </w:pPr>
+      <w:r>
+        <w:rPr>
+          <w:noProof/>
+          <w:lang w:val="en-US"/>
+        </w:rPr>
+        <w:lastRenderedPageBreak/>
+        <w:drawing>
+          <wp:inline distT="0" distB="0" distL="0" distR="0" wp14:anchorId="0E57AAF1" wp14:editId="42917B20">
+            <wp:extent cx="6192332" cy="5097780"/>
+            <wp:effectExtent l="0" t="0" r="0" b="7620"/>
+            <wp:docPr id="16" name="Picture 16" descr="Graphical user interface, text, application, email&#10;&#10;Description automatically generated"/>
+            <wp:cNvGraphicFramePr>
+              <a:graphicFrameLocks xmlns:a="http://schemas.openxmlformats.org/drawingml/2006/main" noChangeAspect="1"/>
+            </wp:cNvGraphicFramePr>
+            <a:graphic xmlns:a="http://schemas.openxmlformats.org/drawingml/2006/main">
+              <a:graphicData uri="http://schemas.openxmlformats.org/drawingml/2006/picture">
+                <pic:pic xmlns:pic="http://schemas.openxmlformats.org/drawingml/2006/picture">
+                  <pic:nvPicPr>
+                    <pic:cNvPr id="16" name="Screenshot (376).png"/>
+                    <pic:cNvPicPr/>
+                  </pic:nvPicPr>
+                  <pic:blipFill>
+                    <a:blip r:embed="rId12">
+                      <a:extLst>
+                        <a:ext uri="{28A0092B-C50C-407E-A947-70E740481C1C}">
+                          <a14:useLocalDpi xmlns:a14="http://schemas.microsoft.com/office/drawing/2010/main" val="0"/>
+                        </a:ext>
+                      </a:extLst>
+                    </a:blip>
+                    <a:stretch>
+                      <a:fillRect/>
+                    </a:stretch>
+                  </pic:blipFill>
+                  <pic:spPr>
+                    <a:xfrm>
+                      <a:off x="0" y="0"/>
+                      <a:ext cx="6214359" cy="5115913"/>
+                    </a:xfrm>
+                    <a:prstGeom prst="rect">
+                      <a:avLst/>
+                    </a:prstGeom>
+                  </pic:spPr>
+                </pic:pic>
+              </a:graphicData>
+            </a:graphic>
+          </wp:inline>
+        </w:drawing>
+      </w:r>
+    </w:p>
+    <w:p>
+      <w:pPr>
+        <w:pStyle w:val="ListParagraph"/>
+        <w:numPr>
+          <w:ilvl w:val="0"/>
+          <w:numId w:val="8"/>
+        </w:numPr>
+        <w:rPr>
+          <w:lang w:val="en-US"/>
+        </w:rPr>
+      </w:pPr>
+      <w:r>
+        <w:rPr>
+          <w:lang w:val="en-US"/>
+        </w:rPr>
+        <w:t>Click Browse button on the new window Add-ins to lead to the path of the build result file</w:t>
+      </w:r>
+      <w:r>
+        <w:rPr>
+          <w:lang w:val="en-US"/>
+        </w:rPr>
+        <w:t xml:space="preserve"> (ExcelFunction-AddIn64-packed.xll)</w:t>
+      </w:r>
+      <w:r>
+        <w:rPr>
+          <w:lang w:val="en-US"/>
+        </w:rPr>
+        <w:t xml:space="preserve"> of the ExcelFunctions project:</w:t>
+      </w:r>
+    </w:p>
+    <w:p>
+      <w:pPr>
+        <w:jc w:val="center"/>
+        <w:rPr>
+          <w:lang w:val="en-US"/>
+        </w:rPr>
+      </w:pPr>
+      <w:r>
+        <w:rPr>
+          <w:noProof/>
+          <w:lang w:val="en-US"/>
+        </w:rPr>
+        <w:drawing>
+          <wp:inline distT="0" distB="0" distL="0" distR="0" wp14:anchorId="495AAD10" wp14:editId="1B3B9280">
+            <wp:extent cx="5356860" cy="2582700"/>
+            <wp:effectExtent l="0" t="0" r="0" b="8255"/>
+            <wp:docPr id="17" name="Picture 17" descr="Graphical user interface, text, application&#10;&#10;Description automatically generated"/>
+            <wp:cNvGraphicFramePr>
+              <a:graphicFrameLocks xmlns:a="http://schemas.openxmlformats.org/drawingml/2006/main" noChangeAspect="1"/>
+            </wp:cNvGraphicFramePr>
+            <a:graphic xmlns:a="http://schemas.openxmlformats.org/drawingml/2006/main">
+              <a:graphicData uri="http://schemas.openxmlformats.org/drawingml/2006/picture">
+                <pic:pic xmlns:pic="http://schemas.openxmlformats.org/drawingml/2006/picture">
+                  <pic:nvPicPr>
+                    <pic:cNvPr id="17" name="Screenshot (377).png"/>
+                    <pic:cNvPicPr/>
+                  </pic:nvPicPr>
+                  <pic:blipFill>
+                    <a:blip r:embed="rId13">
+                      <a:extLst>
+                        <a:ext uri="{28A0092B-C50C-407E-A947-70E740481C1C}">
+                          <a14:useLocalDpi xmlns:a14="http://schemas.microsoft.com/office/drawing/2010/main" val="0"/>
+                        </a:ext>
+                      </a:extLst>
+                    </a:blip>
+                    <a:stretch>
+                      <a:fillRect/>
+                    </a:stretch>
+                  </pic:blipFill>
+                  <pic:spPr>
+                    <a:xfrm>
+                      <a:off x="0" y="0"/>
+                      <a:ext cx="5367043" cy="2587609"/>
+                    </a:xfrm>
+                    <a:prstGeom prst="rect">
+                      <a:avLst/>
+                    </a:prstGeom>
+                  </pic:spPr>
+                </pic:pic>
+              </a:graphicData>
+            </a:graphic>
+          </wp:inline>
+        </w:drawing>
+      </w:r>
+    </w:p>
+    <w:p>
+      <w:pPr>
+        <w:pStyle w:val="ListParagraph"/>
+        <w:numPr>
+          <w:ilvl w:val="0"/>
+          <w:numId w:val="8"/>
+        </w:numPr>
+        <w:rPr>
+          <w:lang w:val="en-US"/>
+        </w:rPr>
+      </w:pPr>
+      <w:r>
+        <w:rPr>
+          <w:lang w:val="en-US"/>
+        </w:rPr>
+        <w:lastRenderedPageBreak/>
+        <w:t>Click OK</w:t>
+      </w:r>
+      <w:r>
+        <w:rPr>
+          <w:lang w:val="en-US"/>
+        </w:rPr>
+        <w:t xml:space="preserve">. To test, choose one cell on the workbook, on the Formula Bar, input =QRCode(&lt;option&gt;,”&lt;shape&gt;”,”&lt;string to QRCode&gt;”), for example: </w:t>
+      </w:r>
+      <w:r>
+        <w:rPr>
+          <w:lang w:val="en-US"/>
+        </w:rPr>
+        <w:t>=QRCode(1,"</w:t>
+      </w:r>
+      <w:r>
+        <w:rPr>
+          <w:lang w:val="en-US"/>
+        </w:rPr>
+        <w:t>shape1</w:t>
+      </w:r>
+      <w:r>
+        <w:rPr>
+          <w:lang w:val="en-US"/>
+        </w:rPr>
+        <w:t>","</w:t>
+      </w:r>
+      <w:r>
+        <w:rPr>
+          <w:lang w:val="en-US"/>
+        </w:rPr>
+        <w:t>testString</w:t>
+      </w:r>
+      <w:r>
+        <w:rPr>
+          <w:lang w:val="en-US"/>
+        </w:rPr>
+        <w:t>")</w:t>
+      </w:r>
+      <w:r>
+        <w:rPr>
+          <w:lang w:val="en-US"/>
+        </w:rPr>
+        <w:t>.</w:t>
+      </w:r>
     </w:p>
     <w:p>
       <w:pPr>
@@ -192,7 +926,7 @@
                     </pic:cNvPicPr>
                   </pic:nvPicPr>
                   <pic:blipFill>
-                    <a:blip r:embed="rId5">
+                    <a:blip r:embed="rId14">
                       <a:extLst>
                         <a:ext uri="{28A0092B-C50C-407E-A947-70E740481C1C}">
                           <a14:useLocalDpi xmlns:a14="http://schemas.microsoft.com/office/drawing/2010/main" val="0"/>
@@ -370,7 +1104,7 @@
                     <pic:cNvPicPr/>
                   </pic:nvPicPr>
                   <pic:blipFill>
-                    <a:blip r:embed="rId6">
+                    <a:blip r:embed="rId15">
                       <a:extLst>
                         <a:ext uri="{28A0092B-C50C-407E-A947-70E740481C1C}">
                           <a14:useLocalDpi xmlns:a14="http://schemas.microsoft.com/office/drawing/2010/main" val="0"/>
@@ -1319,7 +2053,7 @@
                     <pic:cNvPicPr/>
                   </pic:nvPicPr>
                   <pic:blipFill>
-                    <a:blip r:embed="rId7">
+                    <a:blip r:embed="rId16">
                       <a:extLst>
                         <a:ext uri="{28A0092B-C50C-407E-A947-70E740481C1C}">
                           <a14:useLocalDpi xmlns:a14="http://schemas.microsoft.com/office/drawing/2010/main" val="0"/>
@@ -1556,7 +2290,7 @@
                     <pic:cNvPicPr/>
                   </pic:nvPicPr>
                   <pic:blipFill>
-                    <a:blip r:embed="rId8">
+                    <a:blip r:embed="rId17">
                       <a:extLst>
                         <a:ext uri="{28A0092B-C50C-407E-A947-70E740481C1C}">
                           <a14:useLocalDpi xmlns:a14="http://schemas.microsoft.com/office/drawing/2010/main" val="0"/>
@@ -1615,7 +2349,7 @@
                     <pic:cNvPicPr/>
                   </pic:nvPicPr>
                   <pic:blipFill>
-                    <a:blip r:embed="rId9">
+                    <a:blip r:embed="rId18">
                       <a:extLst>
                         <a:ext uri="{28A0092B-C50C-407E-A947-70E740481C1C}">
                           <a14:useLocalDpi xmlns:a14="http://schemas.microsoft.com/office/drawing/2010/main" val="0"/>
@@ -1725,7 +2459,7 @@
         </w:rPr>
         <w:t>Using ZXing library (</w:t>
       </w:r>
-      <w:hyperlink r:id="rId10" w:history="1">
+      <w:hyperlink r:id="rId19" w:history="1">
         <w:r>
           <w:rPr>
             <w:rStyle w:val="Hyperlink"/>
@@ -1851,7 +2585,7 @@
                     <pic:cNvPicPr/>
                   </pic:nvPicPr>
                   <pic:blipFill>
-                    <a:blip r:embed="rId11">
+                    <a:blip r:embed="rId20">
                       <a:extLst>
                         <a:ext uri="{28A0092B-C50C-407E-A947-70E740481C1C}">
                           <a14:useLocalDpi xmlns:a14="http://schemas.microsoft.com/office/drawing/2010/main" val="0"/>
@@ -1916,7 +2650,7 @@
                     <pic:cNvPicPr/>
                   </pic:nvPicPr>
                   <pic:blipFill>
-                    <a:blip r:embed="rId12">
+                    <a:blip r:embed="rId21">
                       <a:extLst>
                         <a:ext uri="{28A0092B-C50C-407E-A947-70E740481C1C}">
                           <a14:useLocalDpi xmlns:a14="http://schemas.microsoft.com/office/drawing/2010/main" val="0"/>
@@ -2220,8 +2954,68 @@
         </w:rPr>
         <w:t>not necessary to save the QRCode image to a file, just save it to clipboard and paste to the worksheet.</w:t>
       </w:r>
-      <w:bookmarkStart w:id="0" w:name="_GoBack"/>
-      <w:bookmarkEnd w:id="0"/>
+    </w:p>
+    <w:p>
+      <w:pPr>
+        <w:pStyle w:val="ListParagraph"/>
+        <w:numPr>
+          <w:ilvl w:val="0"/>
+          <w:numId w:val="4"/>
+        </w:numPr>
+        <w:rPr>
+          <w:lang w:val="en-US"/>
+        </w:rPr>
+      </w:pPr>
+      <w:r>
+        <w:rPr>
+          <w:lang w:val="en-US"/>
+        </w:rPr>
+        <w:t xml:space="preserve">Update (23/10/2020): Add a parameter </w:t>
+      </w:r>
+      <w:r>
+        <w:rPr>
+          <w:rFonts w:ascii="Consolas" w:hAnsi="Consolas" w:cs="Consolas"/>
+          <w:color w:val="0000FF"/>
+          <w:sz w:val="22"/>
+        </w:rPr>
+        <w:t>int</w:t>
+      </w:r>
+      <w:r>
+        <w:rPr>
+          <w:rFonts w:ascii="Consolas" w:hAnsi="Consolas" w:cs="Consolas"/>
+          <w:color w:val="000000"/>
+          <w:sz w:val="22"/>
+        </w:rPr>
+        <w:t xml:space="preserve"> option</w:t>
+      </w:r>
+      <w:r>
+        <w:rPr>
+          <w:rFonts w:ascii="Consolas" w:hAnsi="Consolas" w:cs="Consolas"/>
+          <w:color w:val="000000"/>
+          <w:sz w:val="22"/>
+          <w:lang w:val="en-US"/>
+        </w:rPr>
+        <w:t xml:space="preserve"> </w:t>
+      </w:r>
+      <w:r>
+        <w:rPr>
+          <w:rFonts w:cs="Times New Roman"/>
+          <w:color w:val="000000"/>
+          <w:szCs w:val="32"/>
+          <w:lang w:val="en-US"/>
+        </w:rPr>
+        <w:t xml:space="preserve">to the function QRCode, with option 1 to use ZXing library to generate QRCode image, option 2 to </w:t>
+      </w:r>
+      <w:r>
+        <w:rPr>
+          <w:rFonts w:cs="Times New Roman"/>
+          <w:color w:val="000000"/>
+          <w:szCs w:val="32"/>
+          <w:lang w:val="en-US"/>
+        </w:rPr>
+        <w:lastRenderedPageBreak/>
+        <w:t>use Google API. The ZXing option uses Path.GetTempFileName() to save the QRCode image to local storage.</w:t>
+      </w:r>
     </w:p>
     <w:p>
       <w:pPr>
@@ -2252,6 +3046,118 @@
 <file path=word/numbering.xml><?xml version="1.0" encoding="utf-8"?>
 <w:numbering xmlns:wpc="http://schemas.microsoft.com/office/word/2010/wordprocessingCanvas" xmlns:cx="http://schemas.microsoft.com/office/drawing/2014/chartex" xmlns:cx1="http://schemas.microsoft.com/office/drawing/2015/9/8/chartex" xmlns:cx2="http://schemas.microsoft.com/office/drawing/2015/10/21/chartex" xmlns:cx3="http://schemas.microsoft.com/office/drawing/2016/5/9/chartex" xmlns:cx4="http://schemas.microsoft.com/office/drawing/2016/5/10/chartex" xmlns:cx5="http://schemas.microsoft.com/office/drawing/2016/5/11/chartex" xmlns:cx6="http://schemas.microsoft.com/office/drawing/2016/5/12/chartex" xmlns:cx7="http://schemas.microsoft.com/office/drawing/2016/5/13/chartex" xmlns:cx8="http://schemas.microsoft.com/office/drawing/2016/5/14/chartex" xmlns:mc="http://schemas.openxmlformats.org/markup-compatibility/2006" xmlns:aink="http://schemas.microsoft.com/office/drawing/2016/ink" xmlns:am3d="http://schemas.microsoft.com/office/drawing/2017/model3d" xmlns:o="urn:schemas-microsoft-com:office:office" xmlns:r="http://schemas.openxmlformats.org/officeDocument/2006/relationships" xmlns:m="http://schemas.openxmlformats.org/officeDocument/2006/math" xmlns:v="urn:schemas-microsoft-com:vml" xmlns:wp14="http://schemas.microsoft.com/office/word/2010/wordprocessingDrawing" xmlns:wp="http://schemas.openxmlformats.org/drawingml/2006/wordprocessingDrawing" xmlns:w10="urn:schemas-microsoft-com:office:word" xmlns:w="http://schemas.openxmlformats.org/wordprocessingml/2006/main" xmlns:w14="http://schemas.microsoft.com/office/word/2010/wordml" xmlns:w15="http://schemas.microsoft.com/office/word/2012/wordml" xmlns:w16cid="http://schemas.microsoft.com/office/word/2016/wordml/cid" xmlns:w16se="http://schemas.microsoft.com/office/word/2015/wordml/symex" xmlns:wpg="http://schemas.microsoft.com/office/word/2010/wordprocessingGroup" xmlns:wpi="http://schemas.microsoft.com/office/word/2010/wordprocessingInk" xmlns:wne="http://schemas.microsoft.com/office/word/2006/wordml" xmlns:wps="http://schemas.microsoft.com/office/word/2010/wordprocessingShape" mc:Ignorable="w14 w15 w16se w16cid wp14">
   <w:abstractNum w:abstractNumId="0" w15:restartNumberingAfterBreak="0">
+    <w:nsid w:val="13FB3374"/>
+    <w:multiLevelType w:val="hybridMultilevel"/>
+    <w:tmpl w:val="F8022ED0"/>
+    <w:lvl w:ilvl="0" w:tplc="F4249538">
+      <w:numFmt w:val="bullet"/>
+      <w:lvlText w:val="-"/>
+      <w:lvlJc w:val="left"/>
+      <w:pPr>
+        <w:ind w:left="720" w:hanging="360"/>
+      </w:pPr>
+      <w:rPr>
+        <w:rFonts w:ascii="Calibri" w:eastAsia="Times New Roman" w:hAnsi="Calibri" w:cs="Calibri" w:hint="default"/>
+      </w:rPr>
+    </w:lvl>
+    <w:lvl w:ilvl="1" w:tplc="042A0003" w:tentative="1">
+      <w:start w:val="1"/>
+      <w:numFmt w:val="bullet"/>
+      <w:lvlText w:val="o"/>
+      <w:lvlJc w:val="left"/>
+      <w:pPr>
+        <w:ind w:left="1440" w:hanging="360"/>
+      </w:pPr>
+      <w:rPr>
+        <w:rFonts w:ascii="Courier New" w:hAnsi="Courier New" w:cs="Courier New" w:hint="default"/>
+      </w:rPr>
+    </w:lvl>
+    <w:lvl w:ilvl="2" w:tplc="042A0005" w:tentative="1">
+      <w:start w:val="1"/>
+      <w:numFmt w:val="bullet"/>
+      <w:lvlText w:val=""/>
+      <w:lvlJc w:val="left"/>
+      <w:pPr>
+        <w:ind w:left="2160" w:hanging="360"/>
+      </w:pPr>
+      <w:rPr>
+        <w:rFonts w:ascii="Wingdings" w:hAnsi="Wingdings" w:hint="default"/>
+      </w:rPr>
+    </w:lvl>
+    <w:lvl w:ilvl="3" w:tplc="042A0001" w:tentative="1">
+      <w:start w:val="1"/>
+      <w:numFmt w:val="bullet"/>
+      <w:lvlText w:val=""/>
+      <w:lvlJc w:val="left"/>
+      <w:pPr>
+        <w:ind w:left="2880" w:hanging="360"/>
+      </w:pPr>
+      <w:rPr>
+        <w:rFonts w:ascii="Symbol" w:hAnsi="Symbol" w:hint="default"/>
+      </w:rPr>
+    </w:lvl>
+    <w:lvl w:ilvl="4" w:tplc="042A0003" w:tentative="1">
+      <w:start w:val="1"/>
+      <w:numFmt w:val="bullet"/>
+      <w:lvlText w:val="o"/>
+      <w:lvlJc w:val="left"/>
+      <w:pPr>
+        <w:ind w:left="3600" w:hanging="360"/>
+      </w:pPr>
+      <w:rPr>
+        <w:rFonts w:ascii="Courier New" w:hAnsi="Courier New" w:cs="Courier New" w:hint="default"/>
+      </w:rPr>
+    </w:lvl>
+    <w:lvl w:ilvl="5" w:tplc="042A0005" w:tentative="1">
+      <w:start w:val="1"/>
+      <w:numFmt w:val="bullet"/>
+      <w:lvlText w:val=""/>
+      <w:lvlJc w:val="left"/>
+      <w:pPr>
+        <w:ind w:left="4320" w:hanging="360"/>
+      </w:pPr>
+      <w:rPr>
+        <w:rFonts w:ascii="Wingdings" w:hAnsi="Wingdings" w:hint="default"/>
+      </w:rPr>
+    </w:lvl>
+    <w:lvl w:ilvl="6" w:tplc="042A0001" w:tentative="1">
+      <w:start w:val="1"/>
+      <w:numFmt w:val="bullet"/>
+      <w:lvlText w:val=""/>
+      <w:lvlJc w:val="left"/>
+      <w:pPr>
+        <w:ind w:left="5040" w:hanging="360"/>
+      </w:pPr>
+      <w:rPr>
+        <w:rFonts w:ascii="Symbol" w:hAnsi="Symbol" w:hint="default"/>
+      </w:rPr>
+    </w:lvl>
+    <w:lvl w:ilvl="7" w:tplc="042A0003" w:tentative="1">
+      <w:start w:val="1"/>
+      <w:numFmt w:val="bullet"/>
+      <w:lvlText w:val="o"/>
+      <w:lvlJc w:val="left"/>
+      <w:pPr>
+        <w:ind w:left="5760" w:hanging="360"/>
+      </w:pPr>
+      <w:rPr>
+        <w:rFonts w:ascii="Courier New" w:hAnsi="Courier New" w:cs="Courier New" w:hint="default"/>
+      </w:rPr>
+    </w:lvl>
+    <w:lvl w:ilvl="8" w:tplc="042A0005" w:tentative="1">
+      <w:start w:val="1"/>
+      <w:numFmt w:val="bullet"/>
+      <w:lvlText w:val=""/>
+      <w:lvlJc w:val="left"/>
+      <w:pPr>
+        <w:ind w:left="6480" w:hanging="360"/>
+      </w:pPr>
+      <w:rPr>
+        <w:rFonts w:ascii="Wingdings" w:hAnsi="Wingdings" w:hint="default"/>
+      </w:rPr>
+    </w:lvl>
+  </w:abstractNum>
+  <w:abstractNum w:abstractNumId="1" w15:restartNumberingAfterBreak="0">
     <w:nsid w:val="156D2448"/>
     <w:multiLevelType w:val="hybridMultilevel"/>
     <w:tmpl w:val="4CB05548"/>
@@ -2365,7 +3271,7 @@
       </w:rPr>
     </w:lvl>
   </w:abstractNum>
-  <w:abstractNum w:abstractNumId="1" w15:restartNumberingAfterBreak="0">
+  <w:abstractNum w:abstractNumId="2" w15:restartNumberingAfterBreak="0">
     <w:nsid w:val="1BC63032"/>
     <w:multiLevelType w:val="hybridMultilevel"/>
     <w:tmpl w:val="8C1804D4"/>
@@ -2478,7 +3384,7 @@
       </w:rPr>
     </w:lvl>
   </w:abstractNum>
-  <w:abstractNum w:abstractNumId="2" w15:restartNumberingAfterBreak="0">
+  <w:abstractNum w:abstractNumId="3" w15:restartNumberingAfterBreak="0">
     <w:nsid w:val="236642BB"/>
     <w:multiLevelType w:val="hybridMultilevel"/>
     <w:tmpl w:val="2012D0DE"/>
@@ -2590,7 +3496,7 @@
       </w:rPr>
     </w:lvl>
   </w:abstractNum>
-  <w:abstractNum w:abstractNumId="3" w15:restartNumberingAfterBreak="0">
+  <w:abstractNum w:abstractNumId="4" w15:restartNumberingAfterBreak="0">
     <w:nsid w:val="2DA372F4"/>
     <w:multiLevelType w:val="hybridMultilevel"/>
     <w:tmpl w:val="AF62CC0E"/>
@@ -2677,7 +3583,7 @@
       </w:pPr>
     </w:lvl>
   </w:abstractNum>
-  <w:abstractNum w:abstractNumId="4" w15:restartNumberingAfterBreak="0">
+  <w:abstractNum w:abstractNumId="5" w15:restartNumberingAfterBreak="0">
     <w:nsid w:val="2DF2470F"/>
     <w:multiLevelType w:val="hybridMultilevel"/>
     <w:tmpl w:val="D298A4B0"/>
@@ -2790,7 +3696,7 @@
       </w:rPr>
     </w:lvl>
   </w:abstractNum>
-  <w:abstractNum w:abstractNumId="5" w15:restartNumberingAfterBreak="0">
+  <w:abstractNum w:abstractNumId="6" w15:restartNumberingAfterBreak="0">
     <w:nsid w:val="620951D4"/>
     <w:multiLevelType w:val="hybridMultilevel"/>
     <w:tmpl w:val="0754619E"/>
@@ -2876,7 +3782,7 @@
       </w:pPr>
     </w:lvl>
   </w:abstractNum>
-  <w:abstractNum w:abstractNumId="6" w15:restartNumberingAfterBreak="0">
+  <w:abstractNum w:abstractNumId="7" w15:restartNumberingAfterBreak="0">
     <w:nsid w:val="63C00174"/>
     <w:multiLevelType w:val="hybridMultilevel"/>
     <w:tmpl w:val="7B5E5E2E"/>
@@ -2989,24 +3895,27 @@
     </w:lvl>
   </w:abstractNum>
   <w:num w:numId="1">
+    <w:abstractNumId w:val="3"/>
+  </w:num>
+  <w:num w:numId="2">
     <w:abstractNumId w:val="2"/>
   </w:num>
-  <w:num w:numId="2">
+  <w:num w:numId="3">
+    <w:abstractNumId w:val="5"/>
+  </w:num>
+  <w:num w:numId="4">
+    <w:abstractNumId w:val="7"/>
+  </w:num>
+  <w:num w:numId="5">
+    <w:abstractNumId w:val="6"/>
+  </w:num>
+  <w:num w:numId="6">
+    <w:abstractNumId w:val="4"/>
+  </w:num>
+  <w:num w:numId="7">
     <w:abstractNumId w:val="1"/>
   </w:num>
-  <w:num w:numId="3">
-    <w:abstractNumId w:val="4"/>
-  </w:num>
-  <w:num w:numId="4">
-    <w:abstractNumId w:val="6"/>
-  </w:num>
-  <w:num w:numId="5">
-    <w:abstractNumId w:val="5"/>
-  </w:num>
-  <w:num w:numId="6">
-    <w:abstractNumId w:val="3"/>
-  </w:num>
-  <w:num w:numId="7">
+  <w:num w:numId="8">
     <w:abstractNumId w:val="0"/>
   </w:num>
 </w:numbering>

</xml_diff>

<commit_message>
InText function - number in text - long datatype
</commit_message>
<xml_diff>
--- a/Docs/GR2-Progress.docx
+++ b/Docs/GR2-Progress.docx
@@ -465,27 +465,13 @@
         <w:rPr>
           <w:lang w:val="en-US"/>
         </w:rPr>
-        <w:t xml:space="preserve">Click OK, on the current workbook, the new tab Add-ins will appear on the ribbon </w:t>
-      </w:r>
-      <w:proofErr w:type="gramStart"/>
-      <w:r>
-        <w:rPr>
-          <w:lang w:val="en-US"/>
-        </w:rPr>
-        <w:t>bar</w:t>
-      </w:r>
-      <w:r>
-        <w:rPr>
-          <w:lang w:val="en-US"/>
-        </w:rPr>
-        <w:t>(</w:t>
-      </w:r>
-      <w:proofErr w:type="gramEnd"/>
-      <w:r>
-        <w:rPr>
-          <w:lang w:val="en-US"/>
-        </w:rPr>
-        <w:t>if not, you may have to restart the Excel workbook)</w:t>
+        <w:t>Click OK, on the current workbook, the new tab Add-ins will appear on the ribbon bar</w:t>
+      </w:r>
+      <w:r>
+        <w:rPr>
+          <w:lang w:val="en-US"/>
+        </w:rPr>
+        <w:t>(if not, you may have to restart the Excel workbook)</w:t>
       </w:r>
       <w:r>
         <w:rPr>
@@ -730,21 +716,7 @@
         <w:rPr>
           <w:lang w:val="en-US"/>
         </w:rPr>
-        <w:t>. To test, choose one cell on the workbook, on the Formula Bar, input =QRCode(&lt;option&gt;</w:t>
-      </w:r>
-      <w:proofErr w:type="gramStart"/>
-      <w:r>
-        <w:rPr>
-          <w:lang w:val="en-US"/>
-        </w:rPr>
-        <w:t>,”&lt;</w:t>
-      </w:r>
-      <w:proofErr w:type="gramEnd"/>
-      <w:r>
-        <w:rPr>
-          <w:lang w:val="en-US"/>
-        </w:rPr>
-        <w:t xml:space="preserve">shape&gt;”,”&lt;string to QRCode&gt;”), for example: </w:t>
+        <w:t xml:space="preserve">. To test, choose one cell on the workbook, on the Formula Bar, input =QRCode(&lt;option&gt;,”&lt;shape&gt;”,”&lt;string to QRCode&gt;”), for example: </w:t>
       </w:r>
       <w:r>
         <w:rPr>
@@ -1181,21 +1153,7 @@
         <w:rPr>
           <w:lang w:val="en-US"/>
         </w:rPr>
-        <w:t xml:space="preserve">, I used </w:t>
-      </w:r>
-      <w:proofErr w:type="gramStart"/>
-      <w:r>
-        <w:rPr>
-          <w:lang w:val="en-US"/>
-        </w:rPr>
-        <w:t>click</w:t>
-      </w:r>
-      <w:proofErr w:type="gramEnd"/>
-      <w:r>
-        <w:rPr>
-          <w:lang w:val="en-US"/>
-        </w:rPr>
-        <w:t xml:space="preserve"> event handler to </w:t>
+        <w:t xml:space="preserve">, I used click event handler to </w:t>
       </w:r>
       <w:r>
         <w:rPr>
@@ -3201,21 +3159,7 @@
         <w:rPr>
           <w:lang w:val="en-US"/>
         </w:rPr>
-        <w:t xml:space="preserve">Function </w:t>
-      </w:r>
-      <w:proofErr w:type="gramStart"/>
-      <w:r>
-        <w:rPr>
-          <w:lang w:val="en-US"/>
-        </w:rPr>
-        <w:t>KipThi(</w:t>
-      </w:r>
-      <w:proofErr w:type="gramEnd"/>
-      <w:r>
-        <w:rPr>
-          <w:lang w:val="en-US"/>
-        </w:rPr>
-        <w:t>STT) to show the starting time of the exam:</w:t>
+        <w:t>Function KipThi(STT) to show the starting time of the exam:</w:t>
       </w:r>
     </w:p>
     <w:p>
@@ -3229,19 +3173,11 @@
           <w:lang w:val="en-US"/>
         </w:rPr>
       </w:pPr>
-      <w:proofErr w:type="gramStart"/>
-      <w:r>
-        <w:rPr>
-          <w:lang w:val="en-US"/>
-        </w:rPr>
-        <w:t>KipThi(</w:t>
-      </w:r>
-      <w:proofErr w:type="gramEnd"/>
-      <w:r>
-        <w:rPr>
-          <w:lang w:val="en-US"/>
-        </w:rPr>
-        <w:t>1) -&gt; 7:00</w:t>
+      <w:r>
+        <w:rPr>
+          <w:lang w:val="en-US"/>
+        </w:rPr>
+        <w:t>KipThi(1) -&gt; 7:00</w:t>
       </w:r>
     </w:p>
     <w:p>
@@ -3255,19 +3191,11 @@
           <w:lang w:val="en-US"/>
         </w:rPr>
       </w:pPr>
-      <w:proofErr w:type="gramStart"/>
-      <w:r>
-        <w:rPr>
-          <w:lang w:val="en-US"/>
-        </w:rPr>
-        <w:t>KipThi(</w:t>
-      </w:r>
-      <w:proofErr w:type="gramEnd"/>
-      <w:r>
-        <w:rPr>
-          <w:lang w:val="en-US"/>
-        </w:rPr>
-        <w:t>2) -&gt; 9:30</w:t>
+      <w:r>
+        <w:rPr>
+          <w:lang w:val="en-US"/>
+        </w:rPr>
+        <w:t>KipThi(2) -&gt; 9:30</w:t>
       </w:r>
     </w:p>
     <w:p>
@@ -3281,19 +3209,11 @@
           <w:lang w:val="en-US"/>
         </w:rPr>
       </w:pPr>
-      <w:proofErr w:type="gramStart"/>
-      <w:r>
-        <w:rPr>
-          <w:lang w:val="en-US"/>
-        </w:rPr>
-        <w:t>KipThi(</w:t>
-      </w:r>
-      <w:proofErr w:type="gramEnd"/>
-      <w:r>
-        <w:rPr>
-          <w:lang w:val="en-US"/>
-        </w:rPr>
-        <w:t>3) -&gt; 12:30</w:t>
+      <w:r>
+        <w:rPr>
+          <w:lang w:val="en-US"/>
+        </w:rPr>
+        <w:t>KipThi(3) -&gt; 12:30</w:t>
       </w:r>
     </w:p>
     <w:p>
@@ -3307,19 +3227,11 @@
           <w:lang w:val="en-US"/>
         </w:rPr>
       </w:pPr>
-      <w:proofErr w:type="gramStart"/>
-      <w:r>
-        <w:rPr>
-          <w:lang w:val="en-US"/>
-        </w:rPr>
-        <w:t>KipThi(</w:t>
-      </w:r>
-      <w:proofErr w:type="gramEnd"/>
-      <w:r>
-        <w:rPr>
-          <w:lang w:val="en-US"/>
-        </w:rPr>
-        <w:t>4) -&gt; 15:00</w:t>
+      <w:r>
+        <w:rPr>
+          <w:lang w:val="en-US"/>
+        </w:rPr>
+        <w:t>KipThi(4) -&gt; 15:00</w:t>
       </w:r>
     </w:p>
     <w:p>
@@ -3434,12 +3346,167 @@
     </w:p>
     <w:p>
       <w:pPr>
-        <w:ind w:left="180"/>
-        <w:jc w:val="center"/>
-        <w:rPr>
-          <w:lang w:val="en-US"/>
-        </w:rPr>
-      </w:pPr>
+        <w:pStyle w:val="Heading2"/>
+        <w:rPr>
+          <w:lang w:val="en-US"/>
+        </w:rPr>
+      </w:pPr>
+      <w:r>
+        <w:rPr>
+          <w:lang w:val="en-US"/>
+        </w:rPr>
+        <w:t>BangChuEnglish (ExcelFunction project)</w:t>
+      </w:r>
+    </w:p>
+    <w:p>
+      <w:pPr>
+        <w:pStyle w:val="ListParagraph"/>
+        <w:numPr>
+          <w:ilvl w:val="0"/>
+          <w:numId w:val="9"/>
+        </w:numPr>
+        <w:rPr>
+          <w:lang w:val="en-US"/>
+        </w:rPr>
+      </w:pPr>
+      <w:r>
+        <w:rPr>
+          <w:lang w:val="en-US"/>
+        </w:rPr>
+        <w:t>About (26/10/2020):</w:t>
+      </w:r>
+    </w:p>
+    <w:p>
+      <w:pPr>
+        <w:pStyle w:val="ListParagraph"/>
+        <w:rPr>
+          <w:lang w:val="en-US"/>
+        </w:rPr>
+      </w:pPr>
+      <w:r>
+        <w:rPr>
+          <w:lang w:val="en-US"/>
+        </w:rPr>
+        <w:t xml:space="preserve">Function BangChuEnglish will transform number into </w:t>
+      </w:r>
+      <w:r>
+        <w:rPr>
+          <w:lang w:val="en-US"/>
+        </w:rPr>
+        <w:t>text in English.</w:t>
+      </w:r>
+    </w:p>
+    <w:p>
+      <w:pPr>
+        <w:pStyle w:val="ListParagraph"/>
+        <w:numPr>
+          <w:ilvl w:val="0"/>
+          <w:numId w:val="9"/>
+        </w:numPr>
+        <w:rPr>
+          <w:lang w:val="en-US"/>
+        </w:rPr>
+      </w:pPr>
+      <w:r>
+        <w:rPr>
+          <w:lang w:val="en-US"/>
+        </w:rPr>
+        <w:t>Details:</w:t>
+      </w:r>
+    </w:p>
+    <w:p>
+      <w:pPr>
+        <w:pStyle w:val="ListParagraph"/>
+        <w:numPr>
+          <w:ilvl w:val="0"/>
+          <w:numId w:val="11"/>
+        </w:numPr>
+        <w:rPr>
+          <w:lang w:val="en-US"/>
+        </w:rPr>
+      </w:pPr>
+      <w:r>
+        <w:rPr>
+          <w:lang w:val="en-US"/>
+        </w:rPr>
+        <w:t xml:space="preserve">In FinanceTools class, </w:t>
+      </w:r>
+      <w:r>
+        <w:rPr>
+          <w:lang w:val="en-US"/>
+        </w:rPr>
+        <w:t xml:space="preserve">I created a function InText with parameter </w:t>
+      </w:r>
+      <w:r>
+        <w:rPr>
+          <w:rFonts w:ascii="Consolas" w:hAnsi="Consolas" w:cs="Consolas"/>
+          <w:color w:val="0000FF"/>
+          <w:sz w:val="22"/>
+        </w:rPr>
+        <w:t>int</w:t>
+      </w:r>
+      <w:r>
+        <w:rPr>
+          <w:rFonts w:ascii="Consolas" w:hAnsi="Consolas" w:cs="Consolas"/>
+          <w:color w:val="000000"/>
+          <w:sz w:val="22"/>
+        </w:rPr>
+        <w:t xml:space="preserve"> number</w:t>
+      </w:r>
+      <w:r>
+        <w:rPr>
+          <w:lang w:val="en-US"/>
+        </w:rPr>
+        <w:t>, the function will return the text value of the number in English.</w:t>
+      </w:r>
+    </w:p>
+    <w:p>
+      <w:pPr>
+        <w:pStyle w:val="ListParagraph"/>
+        <w:numPr>
+          <w:ilvl w:val="0"/>
+          <w:numId w:val="11"/>
+        </w:numPr>
+        <w:rPr>
+          <w:lang w:val="en-US"/>
+        </w:rPr>
+      </w:pPr>
+      <w:r>
+        <w:rPr>
+          <w:lang w:val="en-US"/>
+        </w:rPr>
+        <w:t>Another function ReadMoneyInText</w:t>
+      </w:r>
+      <w:r>
+        <w:rPr>
+          <w:lang w:val="en-US"/>
+        </w:rPr>
+        <w:t xml:space="preserve"> to divide the original number into smaller 3-digit numbers, and a function Read3DigitNumber to tranform these 3-digit numbers into text.</w:t>
+      </w:r>
+    </w:p>
+    <w:p>
+      <w:pPr>
+        <w:pStyle w:val="ListParagraph"/>
+        <w:numPr>
+          <w:ilvl w:val="0"/>
+          <w:numId w:val="11"/>
+        </w:numPr>
+        <w:rPr>
+          <w:lang w:val="en-US"/>
+        </w:rPr>
+      </w:pPr>
+      <w:r>
+        <w:rPr>
+          <w:lang w:val="en-US"/>
+        </w:rPr>
+        <w:t xml:space="preserve">TODO: </w:t>
+      </w:r>
+      <w:r>
+        <w:rPr>
+          <w:lang w:val="en-US"/>
+        </w:rPr>
+        <w:t xml:space="preserve">the number datatype now is long, so the biggest number is 2,147,483,647, </w:t>
+      </w:r>
       <w:bookmarkStart w:id="0" w:name="_GoBack"/>
       <w:bookmarkEnd w:id="0"/>
     </w:p>
@@ -4109,7 +4176,7 @@
   <w:abstractNum w:abstractNumId="6" w15:restartNumberingAfterBreak="0">
     <w:nsid w:val="44732E4B"/>
     <w:multiLevelType w:val="hybridMultilevel"/>
-    <w:tmpl w:val="44340B70"/>
+    <w:tmpl w:val="4F865A06"/>
     <w:lvl w:ilvl="0" w:tplc="533CB5A6">
       <w:numFmt w:val="bullet"/>
       <w:lvlText w:val="-"/>
@@ -4419,7 +4486,7 @@
   <w:abstractNum w:abstractNumId="9" w15:restartNumberingAfterBreak="0">
     <w:nsid w:val="6B83412E"/>
     <w:multiLevelType w:val="hybridMultilevel"/>
-    <w:tmpl w:val="8CC49D66"/>
+    <w:tmpl w:val="7ECE3626"/>
     <w:lvl w:ilvl="0" w:tplc="B4CA4B6C">
       <w:start w:val="1"/>
       <w:numFmt w:val="bullet"/>

</xml_diff>

<commit_message>
BangChu long datatype, stringFomatter is not recommended, Speech Recognition 50%
</commit_message>
<xml_diff>
--- a/Docs/GR2-Progress.docx
+++ b/Docs/GR2-Progress.docx
@@ -3109,7 +3109,19 @@
         <w:rPr>
           <w:lang w:val="en-US"/>
         </w:rPr>
-        <w:t>hi Function</w:t>
+        <w:t xml:space="preserve">hi </w:t>
+      </w:r>
+      <w:r>
+        <w:rPr>
+          <w:lang w:val="en-US"/>
+        </w:rPr>
+        <w:t>f</w:t>
+      </w:r>
+      <w:r>
+        <w:rPr>
+          <w:lang w:val="en-US"/>
+        </w:rPr>
+        <w:t>unction</w:t>
       </w:r>
       <w:r>
         <w:rPr>
@@ -3355,7 +3367,31 @@
         <w:rPr>
           <w:lang w:val="en-US"/>
         </w:rPr>
-        <w:t>BangChuEnglish (ExcelFunction project)</w:t>
+        <w:t xml:space="preserve">BangChuEnglish </w:t>
+      </w:r>
+      <w:r>
+        <w:rPr>
+          <w:lang w:val="en-US"/>
+        </w:rPr>
+        <w:t>f</w:t>
+      </w:r>
+      <w:r>
+        <w:rPr>
+          <w:lang w:val="en-US"/>
+        </w:rPr>
+        <w:t>unction</w:t>
+      </w:r>
+      <w:r>
+        <w:rPr>
+          <w:lang w:val="en-US"/>
+        </w:rPr>
+        <w:t xml:space="preserve"> </w:t>
+      </w:r>
+      <w:r>
+        <w:rPr>
+          <w:lang w:val="en-US"/>
+        </w:rPr>
+        <w:t>(ExcelFunction project)</w:t>
       </w:r>
     </w:p>
     <w:p>
@@ -3499,16 +3535,482 @@
         <w:rPr>
           <w:lang w:val="en-US"/>
         </w:rPr>
-        <w:t xml:space="preserve">TODO: </w:t>
-      </w:r>
-      <w:r>
-        <w:rPr>
-          <w:lang w:val="en-US"/>
-        </w:rPr>
-        <w:t xml:space="preserve">the number datatype now is long, so the biggest number is 2,147,483,647, </w:t>
+        <w:t xml:space="preserve">Example: </w:t>
+      </w:r>
+    </w:p>
+    <w:p>
+      <w:pPr>
+        <w:jc w:val="center"/>
+        <w:rPr>
+          <w:lang w:val="en-US"/>
+        </w:rPr>
+      </w:pPr>
+      <w:r>
+        <w:rPr>
+          <w:noProof/>
+          <w:lang w:val="en-US"/>
+        </w:rPr>
+        <w:lastRenderedPageBreak/>
+        <w:drawing>
+          <wp:inline distT="0" distB="0" distL="0" distR="0" wp14:anchorId="5B11293D" wp14:editId="58FDB72F">
+            <wp:extent cx="6772491" cy="2766060"/>
+            <wp:effectExtent l="0" t="0" r="9525" b="0"/>
+            <wp:docPr id="18" name="Picture 18" descr="Text&#10;&#10;Description automatically generated"/>
+            <wp:cNvGraphicFramePr>
+              <a:graphicFrameLocks xmlns:a="http://schemas.openxmlformats.org/drawingml/2006/main" noChangeAspect="1"/>
+            </wp:cNvGraphicFramePr>
+            <a:graphic xmlns:a="http://schemas.openxmlformats.org/drawingml/2006/main">
+              <a:graphicData uri="http://schemas.openxmlformats.org/drawingml/2006/picture">
+                <pic:pic xmlns:pic="http://schemas.openxmlformats.org/drawingml/2006/picture">
+                  <pic:nvPicPr>
+                    <pic:cNvPr id="18" name="Screenshot (395).png"/>
+                    <pic:cNvPicPr/>
+                  </pic:nvPicPr>
+                  <pic:blipFill>
+                    <a:blip r:embed="rId23" cstate="print">
+                      <a:extLst>
+                        <a:ext uri="{28A0092B-C50C-407E-A947-70E740481C1C}">
+                          <a14:useLocalDpi xmlns:a14="http://schemas.microsoft.com/office/drawing/2010/main" val="0"/>
+                        </a:ext>
+                      </a:extLst>
+                    </a:blip>
+                    <a:stretch>
+                      <a:fillRect/>
+                    </a:stretch>
+                  </pic:blipFill>
+                  <pic:spPr>
+                    <a:xfrm>
+                      <a:off x="0" y="0"/>
+                      <a:ext cx="6782606" cy="2770191"/>
+                    </a:xfrm>
+                    <a:prstGeom prst="rect">
+                      <a:avLst/>
+                    </a:prstGeom>
+                  </pic:spPr>
+                </pic:pic>
+              </a:graphicData>
+            </a:graphic>
+          </wp:inline>
+        </w:drawing>
+      </w:r>
+    </w:p>
+    <w:p>
+      <w:pPr>
+        <w:pStyle w:val="ListParagraph"/>
+        <w:ind w:left="900"/>
+        <w:jc w:val="center"/>
+        <w:rPr>
+          <w:lang w:val="en-US"/>
+        </w:rPr>
+      </w:pPr>
+    </w:p>
+    <w:p>
+      <w:pPr>
+        <w:pStyle w:val="Heading2"/>
+        <w:rPr>
+          <w:lang w:val="en-US"/>
+        </w:rPr>
+      </w:pPr>
+      <w:r>
+        <w:rPr>
+          <w:lang w:val="en-US"/>
+        </w:rPr>
+        <w:t>StringCellFormatter function (ExcelFunction project)</w:t>
+      </w:r>
+    </w:p>
+    <w:p>
+      <w:pPr>
+        <w:pStyle w:val="ListParagraph"/>
+        <w:numPr>
+          <w:ilvl w:val="0"/>
+          <w:numId w:val="9"/>
+        </w:numPr>
+        <w:rPr>
+          <w:lang w:val="en-US"/>
+        </w:rPr>
+      </w:pPr>
+      <w:r>
+        <w:rPr>
+          <w:lang w:val="en-US"/>
+        </w:rPr>
+        <w:t>About (</w:t>
+      </w:r>
+      <w:r>
+        <w:rPr>
+          <w:lang w:val="en-US"/>
+        </w:rPr>
+        <w:t>02/11/2020):</w:t>
+      </w:r>
+    </w:p>
+    <w:p>
+      <w:pPr>
+        <w:pStyle w:val="ListParagraph"/>
+        <w:ind w:left="540"/>
+        <w:rPr>
+          <w:lang w:val="en-US"/>
+        </w:rPr>
+      </w:pPr>
+      <w:r>
+        <w:rPr>
+          <w:lang w:val="en-US"/>
+        </w:rPr>
+        <w:t>Function StringCellFormatter(text, CellBackgroundColor) will return the input text and change the background color of the cell.</w:t>
+      </w:r>
+    </w:p>
+    <w:p>
+      <w:pPr>
+        <w:pStyle w:val="ListParagraph"/>
+        <w:numPr>
+          <w:ilvl w:val="0"/>
+          <w:numId w:val="9"/>
+        </w:numPr>
+        <w:rPr>
+          <w:lang w:val="en-US"/>
+        </w:rPr>
+      </w:pPr>
+      <w:r>
+        <w:rPr>
+          <w:lang w:val="en-US"/>
+        </w:rPr>
+        <w:t>Details:</w:t>
+      </w:r>
+    </w:p>
+    <w:p>
+      <w:pPr>
+        <w:pStyle w:val="ListParagraph"/>
+        <w:numPr>
+          <w:ilvl w:val="0"/>
+          <w:numId w:val="12"/>
+        </w:numPr>
+        <w:rPr>
+          <w:lang w:val="en-US"/>
+        </w:rPr>
+      </w:pPr>
+      <w:r>
+        <w:rPr>
+          <w:lang w:val="en-US"/>
+        </w:rPr>
+        <w:t>Impossible???</w:t>
+      </w:r>
+    </w:p>
+    <w:p>
+      <w:pPr>
+        <w:pStyle w:val="ListParagraph"/>
+        <w:numPr>
+          <w:ilvl w:val="0"/>
+          <w:numId w:val="12"/>
+        </w:numPr>
+        <w:rPr>
+          <w:lang w:val="en-US"/>
+        </w:rPr>
+      </w:pPr>
+      <w:r>
+        <w:rPr>
+          <w:lang w:val="en-US"/>
+        </w:rPr>
+        <w:t>St</w:t>
+      </w:r>
+    </w:p>
+    <w:p>
+      <w:pPr>
+        <w:pStyle w:val="Heading2"/>
+        <w:rPr>
+          <w:lang w:val="en-US"/>
+        </w:rPr>
+      </w:pPr>
+      <w:r>
+        <w:rPr>
+          <w:lang w:val="en-US"/>
+        </w:rPr>
+        <w:t>StringFontFormatter function (ExcelFunction project)</w:t>
+      </w:r>
+    </w:p>
+    <w:p>
+      <w:pPr>
+        <w:pStyle w:val="ListParagraph"/>
+        <w:numPr>
+          <w:ilvl w:val="0"/>
+          <w:numId w:val="9"/>
+        </w:numPr>
+        <w:rPr>
+          <w:lang w:val="en-US"/>
+        </w:rPr>
+      </w:pPr>
+      <w:r>
+        <w:rPr>
+          <w:lang w:val="en-US"/>
+        </w:rPr>
+        <w:t>About:</w:t>
+      </w:r>
+    </w:p>
+    <w:p>
+      <w:pPr>
+        <w:pStyle w:val="ListParagraph"/>
+        <w:ind w:left="540"/>
+        <w:rPr>
+          <w:lang w:val="en-US"/>
+        </w:rPr>
+      </w:pPr>
+      <w:r>
+        <w:rPr>
+          <w:lang w:val="en-US"/>
+        </w:rPr>
+        <w:t xml:space="preserve">Function StringFontFormatter(text, FontName, FontSize, FontColor) </w:t>
+      </w:r>
+      <w:r>
+        <w:rPr>
+          <w:lang w:val="en-US"/>
+        </w:rPr>
+        <w:t>will return the input text and change font type, font size, font color (type #3456FC for RGB).</w:t>
+      </w:r>
+    </w:p>
+    <w:p>
+      <w:pPr>
+        <w:pStyle w:val="ListParagraph"/>
+        <w:numPr>
+          <w:ilvl w:val="0"/>
+          <w:numId w:val="9"/>
+        </w:numPr>
+        <w:rPr>
+          <w:lang w:val="en-US"/>
+        </w:rPr>
+      </w:pPr>
+      <w:r>
+        <w:rPr>
+          <w:lang w:val="en-US"/>
+        </w:rPr>
+        <w:t>Details:</w:t>
+      </w:r>
+    </w:p>
+    <w:p>
+      <w:pPr>
+        <w:pStyle w:val="ListParagraph"/>
+        <w:numPr>
+          <w:ilvl w:val="0"/>
+          <w:numId w:val="13"/>
+        </w:numPr>
+        <w:rPr>
+          <w:lang w:val="en-US"/>
+        </w:rPr>
+      </w:pPr>
+      <w:r>
+        <w:rPr>
+          <w:lang w:val="en-US"/>
+        </w:rPr>
+        <w:t>Impossible???</w:t>
+      </w:r>
+    </w:p>
+    <w:p>
+      <w:pPr>
+        <w:pStyle w:val="ListParagraph"/>
+        <w:numPr>
+          <w:ilvl w:val="0"/>
+          <w:numId w:val="13"/>
+        </w:numPr>
+        <w:rPr>
+          <w:lang w:val="en-US"/>
+        </w:rPr>
+      </w:pPr>
+      <w:r>
+        <w:rPr>
+          <w:lang w:val="en-US"/>
+        </w:rPr>
+        <w:t>St</w:t>
+      </w:r>
+    </w:p>
+    <w:p>
+      <w:pPr>
+        <w:pStyle w:val="Heading2"/>
+        <w:rPr>
+          <w:lang w:val="en-US"/>
+        </w:rPr>
+      </w:pPr>
+      <w:r>
+        <w:rPr>
+          <w:lang w:val="en-US"/>
+        </w:rPr>
+        <w:t>Cortana</w:t>
+      </w:r>
+      <w:r>
+        <w:rPr>
+          <w:lang w:val="en-US"/>
+        </w:rPr>
+        <w:t xml:space="preserve"> voice recognition</w:t>
+      </w:r>
+      <w:r>
+        <w:rPr>
+          <w:lang w:val="en-US"/>
+        </w:rPr>
+        <w:t xml:space="preserve"> (ExcelAddIn project)</w:t>
+      </w:r>
+    </w:p>
+    <w:p>
+      <w:pPr>
+        <w:pStyle w:val="ListParagraph"/>
+        <w:numPr>
+          <w:ilvl w:val="0"/>
+          <w:numId w:val="9"/>
+        </w:numPr>
+        <w:rPr>
+          <w:lang w:val="en-US"/>
+        </w:rPr>
+      </w:pPr>
+      <w:r>
+        <w:rPr>
+          <w:lang w:val="en-US"/>
+        </w:rPr>
+        <w:t>About:</w:t>
+      </w:r>
+    </w:p>
+    <w:p>
+      <w:pPr>
+        <w:pStyle w:val="ListParagraph"/>
+        <w:ind w:left="540"/>
+        <w:rPr>
+          <w:lang w:val="en-US"/>
+        </w:rPr>
+      </w:pPr>
+      <w:r>
+        <w:rPr>
+          <w:lang w:val="en-US"/>
+        </w:rPr>
+        <w:t>There is a button on ribbon bar, when user clicks that button, Cortana will return the text from voice recognition to a cell.</w:t>
+      </w:r>
+    </w:p>
+    <w:p>
+      <w:pPr>
+        <w:pStyle w:val="ListParagraph"/>
+        <w:numPr>
+          <w:ilvl w:val="0"/>
+          <w:numId w:val="9"/>
+        </w:numPr>
+        <w:rPr>
+          <w:lang w:val="en-US"/>
+        </w:rPr>
+      </w:pPr>
+      <w:r>
+        <w:rPr>
+          <w:lang w:val="en-US"/>
+        </w:rPr>
+        <w:t>Details:</w:t>
+      </w:r>
+    </w:p>
+    <w:p>
+      <w:pPr>
+        <w:pStyle w:val="ListParagraph"/>
+        <w:numPr>
+          <w:ilvl w:val="0"/>
+          <w:numId w:val="14"/>
+        </w:numPr>
+        <w:rPr>
+          <w:lang w:val="en-US"/>
+        </w:rPr>
+      </w:pPr>
+      <w:r>
+        <w:rPr>
+          <w:lang w:val="en-US"/>
+        </w:rPr>
+        <w:t>Added a button on ribbon bar.</w:t>
+      </w:r>
+    </w:p>
+    <w:p>
+      <w:pPr>
+        <w:pStyle w:val="ListParagraph"/>
+        <w:numPr>
+          <w:ilvl w:val="0"/>
+          <w:numId w:val="14"/>
+        </w:numPr>
+        <w:rPr>
+          <w:lang w:val="en-US"/>
+        </w:rPr>
+      </w:pPr>
+      <w:r>
+        <w:rPr>
+          <w:lang w:val="en-US"/>
+        </w:rPr>
+        <w:t>Used System.Speech.Recognition</w:t>
+      </w:r>
+    </w:p>
+    <w:p>
+      <w:pPr>
+        <w:pStyle w:val="ListParagraph"/>
+        <w:numPr>
+          <w:ilvl w:val="0"/>
+          <w:numId w:val="14"/>
+        </w:numPr>
+        <w:rPr>
+          <w:lang w:val="en-US"/>
+        </w:rPr>
+      </w:pPr>
+      <w:r>
+        <w:rPr>
+          <w:lang w:val="en-US"/>
+        </w:rPr>
+        <w:t>Recognized but not so accurate. Todo: more accurate</w:t>
+      </w:r>
+    </w:p>
+    <w:p>
+      <w:pPr>
+        <w:pStyle w:val="ListParagraph"/>
+        <w:numPr>
+          <w:ilvl w:val="0"/>
+          <w:numId w:val="14"/>
+        </w:numPr>
+        <w:rPr>
+          <w:lang w:val="en-US"/>
+        </w:rPr>
+      </w:pPr>
+      <w:r>
+        <w:rPr>
+          <w:lang w:val="en-US"/>
+        </w:rPr>
+        <w:lastRenderedPageBreak/>
+        <w:t>Show progress of listening on the cell</w:t>
+      </w:r>
+      <w:r>
+        <w:rPr>
+          <w:lang w:val="en-US"/>
+        </w:rPr>
+        <w:t>.</w:t>
+      </w:r>
+      <w:r>
+        <w:rPr>
+          <w:lang w:val="en-US"/>
+        </w:rPr>
+        <w:t xml:space="preserve"> (not </w:t>
+      </w:r>
+      <w:r>
+        <w:rPr>
+          <w:lang w:val="en-US"/>
+        </w:rPr>
+        <w:t>a</w:t>
       </w:r>
       <w:bookmarkStart w:id="0" w:name="_GoBack"/>
       <w:bookmarkEnd w:id="0"/>
+      <w:r>
+        <w:rPr>
+          <w:lang w:val="en-US"/>
+        </w:rPr>
+        <w:t xml:space="preserve"> good solution)</w:t>
+      </w:r>
+    </w:p>
+    <w:p>
+      <w:pPr>
+        <w:pStyle w:val="ListParagraph"/>
+        <w:ind w:left="540"/>
+        <w:rPr>
+          <w:lang w:val="en-US"/>
+        </w:rPr>
+      </w:pPr>
+    </w:p>
+    <w:p>
+      <w:pPr>
+        <w:pStyle w:val="ListParagraph"/>
+        <w:ind w:left="540"/>
+        <w:rPr>
+          <w:lang w:val="en-US"/>
+        </w:rPr>
+      </w:pPr>
     </w:p>
     <w:sectPr>
       <w:pgSz w:w="12240" w:h="15840"/>
@@ -3974,6 +4476,118 @@
     </w:lvl>
   </w:abstractNum>
   <w:abstractNum w:abstractNumId="4" w15:restartNumberingAfterBreak="0">
+    <w:nsid w:val="23EE2BE8"/>
+    <w:multiLevelType w:val="hybridMultilevel"/>
+    <w:tmpl w:val="4E14D0CE"/>
+    <w:lvl w:ilvl="0" w:tplc="533CB5A6">
+      <w:numFmt w:val="bullet"/>
+      <w:lvlText w:val="-"/>
+      <w:lvlJc w:val="left"/>
+      <w:pPr>
+        <w:ind w:left="1260" w:hanging="360"/>
+      </w:pPr>
+      <w:rPr>
+        <w:rFonts w:ascii="Times New Roman" w:eastAsiaTheme="minorHAnsi" w:hAnsi="Times New Roman" w:cs="Times New Roman" w:hint="default"/>
+      </w:rPr>
+    </w:lvl>
+    <w:lvl w:ilvl="1" w:tplc="042A0003" w:tentative="1">
+      <w:start w:val="1"/>
+      <w:numFmt w:val="bullet"/>
+      <w:lvlText w:val="o"/>
+      <w:lvlJc w:val="left"/>
+      <w:pPr>
+        <w:ind w:left="1980" w:hanging="360"/>
+      </w:pPr>
+      <w:rPr>
+        <w:rFonts w:ascii="Courier New" w:hAnsi="Courier New" w:cs="Courier New" w:hint="default"/>
+      </w:rPr>
+    </w:lvl>
+    <w:lvl w:ilvl="2" w:tplc="042A0005" w:tentative="1">
+      <w:start w:val="1"/>
+      <w:numFmt w:val="bullet"/>
+      <w:lvlText w:val=""/>
+      <w:lvlJc w:val="left"/>
+      <w:pPr>
+        <w:ind w:left="2700" w:hanging="360"/>
+      </w:pPr>
+      <w:rPr>
+        <w:rFonts w:ascii="Wingdings" w:hAnsi="Wingdings" w:hint="default"/>
+      </w:rPr>
+    </w:lvl>
+    <w:lvl w:ilvl="3" w:tplc="042A0001" w:tentative="1">
+      <w:start w:val="1"/>
+      <w:numFmt w:val="bullet"/>
+      <w:lvlText w:val=""/>
+      <w:lvlJc w:val="left"/>
+      <w:pPr>
+        <w:ind w:left="3420" w:hanging="360"/>
+      </w:pPr>
+      <w:rPr>
+        <w:rFonts w:ascii="Symbol" w:hAnsi="Symbol" w:hint="default"/>
+      </w:rPr>
+    </w:lvl>
+    <w:lvl w:ilvl="4" w:tplc="042A0003" w:tentative="1">
+      <w:start w:val="1"/>
+      <w:numFmt w:val="bullet"/>
+      <w:lvlText w:val="o"/>
+      <w:lvlJc w:val="left"/>
+      <w:pPr>
+        <w:ind w:left="4140" w:hanging="360"/>
+      </w:pPr>
+      <w:rPr>
+        <w:rFonts w:ascii="Courier New" w:hAnsi="Courier New" w:cs="Courier New" w:hint="default"/>
+      </w:rPr>
+    </w:lvl>
+    <w:lvl w:ilvl="5" w:tplc="042A0005" w:tentative="1">
+      <w:start w:val="1"/>
+      <w:numFmt w:val="bullet"/>
+      <w:lvlText w:val=""/>
+      <w:lvlJc w:val="left"/>
+      <w:pPr>
+        <w:ind w:left="4860" w:hanging="360"/>
+      </w:pPr>
+      <w:rPr>
+        <w:rFonts w:ascii="Wingdings" w:hAnsi="Wingdings" w:hint="default"/>
+      </w:rPr>
+    </w:lvl>
+    <w:lvl w:ilvl="6" w:tplc="042A0001" w:tentative="1">
+      <w:start w:val="1"/>
+      <w:numFmt w:val="bullet"/>
+      <w:lvlText w:val=""/>
+      <w:lvlJc w:val="left"/>
+      <w:pPr>
+        <w:ind w:left="5580" w:hanging="360"/>
+      </w:pPr>
+      <w:rPr>
+        <w:rFonts w:ascii="Symbol" w:hAnsi="Symbol" w:hint="default"/>
+      </w:rPr>
+    </w:lvl>
+    <w:lvl w:ilvl="7" w:tplc="042A0003" w:tentative="1">
+      <w:start w:val="1"/>
+      <w:numFmt w:val="bullet"/>
+      <w:lvlText w:val="o"/>
+      <w:lvlJc w:val="left"/>
+      <w:pPr>
+        <w:ind w:left="6300" w:hanging="360"/>
+      </w:pPr>
+      <w:rPr>
+        <w:rFonts w:ascii="Courier New" w:hAnsi="Courier New" w:cs="Courier New" w:hint="default"/>
+      </w:rPr>
+    </w:lvl>
+    <w:lvl w:ilvl="8" w:tplc="042A0005" w:tentative="1">
+      <w:start w:val="1"/>
+      <w:numFmt w:val="bullet"/>
+      <w:lvlText w:val=""/>
+      <w:lvlJc w:val="left"/>
+      <w:pPr>
+        <w:ind w:left="7020" w:hanging="360"/>
+      </w:pPr>
+      <w:rPr>
+        <w:rFonts w:ascii="Wingdings" w:hAnsi="Wingdings" w:hint="default"/>
+      </w:rPr>
+    </w:lvl>
+  </w:abstractNum>
+  <w:abstractNum w:abstractNumId="5" w15:restartNumberingAfterBreak="0">
     <w:nsid w:val="2DA372F4"/>
     <w:multiLevelType w:val="hybridMultilevel"/>
     <w:tmpl w:val="AF62CC0E"/>
@@ -4060,7 +4674,7 @@
       </w:pPr>
     </w:lvl>
   </w:abstractNum>
-  <w:abstractNum w:abstractNumId="5" w15:restartNumberingAfterBreak="0">
+  <w:abstractNum w:abstractNumId="6" w15:restartNumberingAfterBreak="0">
     <w:nsid w:val="2DF2470F"/>
     <w:multiLevelType w:val="hybridMultilevel"/>
     <w:tmpl w:val="D298A4B0"/>
@@ -4173,7 +4787,119 @@
       </w:rPr>
     </w:lvl>
   </w:abstractNum>
-  <w:abstractNum w:abstractNumId="6" w15:restartNumberingAfterBreak="0">
+  <w:abstractNum w:abstractNumId="7" w15:restartNumberingAfterBreak="0">
+    <w:nsid w:val="35245E4F"/>
+    <w:multiLevelType w:val="hybridMultilevel"/>
+    <w:tmpl w:val="7A8CBBB2"/>
+    <w:lvl w:ilvl="0" w:tplc="533CB5A6">
+      <w:numFmt w:val="bullet"/>
+      <w:lvlText w:val="-"/>
+      <w:lvlJc w:val="left"/>
+      <w:pPr>
+        <w:ind w:left="1260" w:hanging="360"/>
+      </w:pPr>
+      <w:rPr>
+        <w:rFonts w:ascii="Times New Roman" w:eastAsiaTheme="minorHAnsi" w:hAnsi="Times New Roman" w:cs="Times New Roman" w:hint="default"/>
+      </w:rPr>
+    </w:lvl>
+    <w:lvl w:ilvl="1" w:tplc="042A0003" w:tentative="1">
+      <w:start w:val="1"/>
+      <w:numFmt w:val="bullet"/>
+      <w:lvlText w:val="o"/>
+      <w:lvlJc w:val="left"/>
+      <w:pPr>
+        <w:ind w:left="1980" w:hanging="360"/>
+      </w:pPr>
+      <w:rPr>
+        <w:rFonts w:ascii="Courier New" w:hAnsi="Courier New" w:cs="Courier New" w:hint="default"/>
+      </w:rPr>
+    </w:lvl>
+    <w:lvl w:ilvl="2" w:tplc="042A0005" w:tentative="1">
+      <w:start w:val="1"/>
+      <w:numFmt w:val="bullet"/>
+      <w:lvlText w:val=""/>
+      <w:lvlJc w:val="left"/>
+      <w:pPr>
+        <w:ind w:left="2700" w:hanging="360"/>
+      </w:pPr>
+      <w:rPr>
+        <w:rFonts w:ascii="Wingdings" w:hAnsi="Wingdings" w:hint="default"/>
+      </w:rPr>
+    </w:lvl>
+    <w:lvl w:ilvl="3" w:tplc="042A0001" w:tentative="1">
+      <w:start w:val="1"/>
+      <w:numFmt w:val="bullet"/>
+      <w:lvlText w:val=""/>
+      <w:lvlJc w:val="left"/>
+      <w:pPr>
+        <w:ind w:left="3420" w:hanging="360"/>
+      </w:pPr>
+      <w:rPr>
+        <w:rFonts w:ascii="Symbol" w:hAnsi="Symbol" w:hint="default"/>
+      </w:rPr>
+    </w:lvl>
+    <w:lvl w:ilvl="4" w:tplc="042A0003" w:tentative="1">
+      <w:start w:val="1"/>
+      <w:numFmt w:val="bullet"/>
+      <w:lvlText w:val="o"/>
+      <w:lvlJc w:val="left"/>
+      <w:pPr>
+        <w:ind w:left="4140" w:hanging="360"/>
+      </w:pPr>
+      <w:rPr>
+        <w:rFonts w:ascii="Courier New" w:hAnsi="Courier New" w:cs="Courier New" w:hint="default"/>
+      </w:rPr>
+    </w:lvl>
+    <w:lvl w:ilvl="5" w:tplc="042A0005" w:tentative="1">
+      <w:start w:val="1"/>
+      <w:numFmt w:val="bullet"/>
+      <w:lvlText w:val=""/>
+      <w:lvlJc w:val="left"/>
+      <w:pPr>
+        <w:ind w:left="4860" w:hanging="360"/>
+      </w:pPr>
+      <w:rPr>
+        <w:rFonts w:ascii="Wingdings" w:hAnsi="Wingdings" w:hint="default"/>
+      </w:rPr>
+    </w:lvl>
+    <w:lvl w:ilvl="6" w:tplc="042A0001" w:tentative="1">
+      <w:start w:val="1"/>
+      <w:numFmt w:val="bullet"/>
+      <w:lvlText w:val=""/>
+      <w:lvlJc w:val="left"/>
+      <w:pPr>
+        <w:ind w:left="5580" w:hanging="360"/>
+      </w:pPr>
+      <w:rPr>
+        <w:rFonts w:ascii="Symbol" w:hAnsi="Symbol" w:hint="default"/>
+      </w:rPr>
+    </w:lvl>
+    <w:lvl w:ilvl="7" w:tplc="042A0003" w:tentative="1">
+      <w:start w:val="1"/>
+      <w:numFmt w:val="bullet"/>
+      <w:lvlText w:val="o"/>
+      <w:lvlJc w:val="left"/>
+      <w:pPr>
+        <w:ind w:left="6300" w:hanging="360"/>
+      </w:pPr>
+      <w:rPr>
+        <w:rFonts w:ascii="Courier New" w:hAnsi="Courier New" w:cs="Courier New" w:hint="default"/>
+      </w:rPr>
+    </w:lvl>
+    <w:lvl w:ilvl="8" w:tplc="042A0005" w:tentative="1">
+      <w:start w:val="1"/>
+      <w:numFmt w:val="bullet"/>
+      <w:lvlText w:val=""/>
+      <w:lvlJc w:val="left"/>
+      <w:pPr>
+        <w:ind w:left="7020" w:hanging="360"/>
+      </w:pPr>
+      <w:rPr>
+        <w:rFonts w:ascii="Wingdings" w:hAnsi="Wingdings" w:hint="default"/>
+      </w:rPr>
+    </w:lvl>
+  </w:abstractNum>
+  <w:abstractNum w:abstractNumId="8" w15:restartNumberingAfterBreak="0">
     <w:nsid w:val="44732E4B"/>
     <w:multiLevelType w:val="hybridMultilevel"/>
     <w:tmpl w:val="4F865A06"/>
@@ -4285,7 +5011,119 @@
       </w:rPr>
     </w:lvl>
   </w:abstractNum>
-  <w:abstractNum w:abstractNumId="7" w15:restartNumberingAfterBreak="0">
+  <w:abstractNum w:abstractNumId="9" w15:restartNumberingAfterBreak="0">
+    <w:nsid w:val="4E4E3ED7"/>
+    <w:multiLevelType w:val="hybridMultilevel"/>
+    <w:tmpl w:val="FFD8BCFA"/>
+    <w:lvl w:ilvl="0" w:tplc="533CB5A6">
+      <w:numFmt w:val="bullet"/>
+      <w:lvlText w:val="-"/>
+      <w:lvlJc w:val="left"/>
+      <w:pPr>
+        <w:ind w:left="1260" w:hanging="360"/>
+      </w:pPr>
+      <w:rPr>
+        <w:rFonts w:ascii="Times New Roman" w:eastAsiaTheme="minorHAnsi" w:hAnsi="Times New Roman" w:cs="Times New Roman" w:hint="default"/>
+      </w:rPr>
+    </w:lvl>
+    <w:lvl w:ilvl="1" w:tplc="042A0003" w:tentative="1">
+      <w:start w:val="1"/>
+      <w:numFmt w:val="bullet"/>
+      <w:lvlText w:val="o"/>
+      <w:lvlJc w:val="left"/>
+      <w:pPr>
+        <w:ind w:left="1980" w:hanging="360"/>
+      </w:pPr>
+      <w:rPr>
+        <w:rFonts w:ascii="Courier New" w:hAnsi="Courier New" w:cs="Courier New" w:hint="default"/>
+      </w:rPr>
+    </w:lvl>
+    <w:lvl w:ilvl="2" w:tplc="042A0005" w:tentative="1">
+      <w:start w:val="1"/>
+      <w:numFmt w:val="bullet"/>
+      <w:lvlText w:val=""/>
+      <w:lvlJc w:val="left"/>
+      <w:pPr>
+        <w:ind w:left="2700" w:hanging="360"/>
+      </w:pPr>
+      <w:rPr>
+        <w:rFonts w:ascii="Wingdings" w:hAnsi="Wingdings" w:hint="default"/>
+      </w:rPr>
+    </w:lvl>
+    <w:lvl w:ilvl="3" w:tplc="042A0001" w:tentative="1">
+      <w:start w:val="1"/>
+      <w:numFmt w:val="bullet"/>
+      <w:lvlText w:val=""/>
+      <w:lvlJc w:val="left"/>
+      <w:pPr>
+        <w:ind w:left="3420" w:hanging="360"/>
+      </w:pPr>
+      <w:rPr>
+        <w:rFonts w:ascii="Symbol" w:hAnsi="Symbol" w:hint="default"/>
+      </w:rPr>
+    </w:lvl>
+    <w:lvl w:ilvl="4" w:tplc="042A0003" w:tentative="1">
+      <w:start w:val="1"/>
+      <w:numFmt w:val="bullet"/>
+      <w:lvlText w:val="o"/>
+      <w:lvlJc w:val="left"/>
+      <w:pPr>
+        <w:ind w:left="4140" w:hanging="360"/>
+      </w:pPr>
+      <w:rPr>
+        <w:rFonts w:ascii="Courier New" w:hAnsi="Courier New" w:cs="Courier New" w:hint="default"/>
+      </w:rPr>
+    </w:lvl>
+    <w:lvl w:ilvl="5" w:tplc="042A0005" w:tentative="1">
+      <w:start w:val="1"/>
+      <w:numFmt w:val="bullet"/>
+      <w:lvlText w:val=""/>
+      <w:lvlJc w:val="left"/>
+      <w:pPr>
+        <w:ind w:left="4860" w:hanging="360"/>
+      </w:pPr>
+      <w:rPr>
+        <w:rFonts w:ascii="Wingdings" w:hAnsi="Wingdings" w:hint="default"/>
+      </w:rPr>
+    </w:lvl>
+    <w:lvl w:ilvl="6" w:tplc="042A0001" w:tentative="1">
+      <w:start w:val="1"/>
+      <w:numFmt w:val="bullet"/>
+      <w:lvlText w:val=""/>
+      <w:lvlJc w:val="left"/>
+      <w:pPr>
+        <w:ind w:left="5580" w:hanging="360"/>
+      </w:pPr>
+      <w:rPr>
+        <w:rFonts w:ascii="Symbol" w:hAnsi="Symbol" w:hint="default"/>
+      </w:rPr>
+    </w:lvl>
+    <w:lvl w:ilvl="7" w:tplc="042A0003" w:tentative="1">
+      <w:start w:val="1"/>
+      <w:numFmt w:val="bullet"/>
+      <w:lvlText w:val="o"/>
+      <w:lvlJc w:val="left"/>
+      <w:pPr>
+        <w:ind w:left="6300" w:hanging="360"/>
+      </w:pPr>
+      <w:rPr>
+        <w:rFonts w:ascii="Courier New" w:hAnsi="Courier New" w:cs="Courier New" w:hint="default"/>
+      </w:rPr>
+    </w:lvl>
+    <w:lvl w:ilvl="8" w:tplc="042A0005" w:tentative="1">
+      <w:start w:val="1"/>
+      <w:numFmt w:val="bullet"/>
+      <w:lvlText w:val=""/>
+      <w:lvlJc w:val="left"/>
+      <w:pPr>
+        <w:ind w:left="7020" w:hanging="360"/>
+      </w:pPr>
+      <w:rPr>
+        <w:rFonts w:ascii="Wingdings" w:hAnsi="Wingdings" w:hint="default"/>
+      </w:rPr>
+    </w:lvl>
+  </w:abstractNum>
+  <w:abstractNum w:abstractNumId="10" w15:restartNumberingAfterBreak="0">
     <w:nsid w:val="620951D4"/>
     <w:multiLevelType w:val="hybridMultilevel"/>
     <w:tmpl w:val="0754619E"/>
@@ -4371,7 +5209,7 @@
       </w:pPr>
     </w:lvl>
   </w:abstractNum>
-  <w:abstractNum w:abstractNumId="8" w15:restartNumberingAfterBreak="0">
+  <w:abstractNum w:abstractNumId="11" w15:restartNumberingAfterBreak="0">
     <w:nsid w:val="63C00174"/>
     <w:multiLevelType w:val="hybridMultilevel"/>
     <w:tmpl w:val="7B5E5E2E"/>
@@ -4483,10 +5321,10 @@
       </w:rPr>
     </w:lvl>
   </w:abstractNum>
-  <w:abstractNum w:abstractNumId="9" w15:restartNumberingAfterBreak="0">
+  <w:abstractNum w:abstractNumId="12" w15:restartNumberingAfterBreak="0">
     <w:nsid w:val="6B83412E"/>
     <w:multiLevelType w:val="hybridMultilevel"/>
-    <w:tmpl w:val="7ECE3626"/>
+    <w:tmpl w:val="BA3AFCAA"/>
     <w:lvl w:ilvl="0" w:tplc="B4CA4B6C">
       <w:start w:val="1"/>
       <w:numFmt w:val="bullet"/>
@@ -4596,7 +5434,7 @@
       </w:rPr>
     </w:lvl>
   </w:abstractNum>
-  <w:abstractNum w:abstractNumId="10" w15:restartNumberingAfterBreak="0">
+  <w:abstractNum w:abstractNumId="13" w15:restartNumberingAfterBreak="0">
     <w:nsid w:val="78BE5EE9"/>
     <w:multiLevelType w:val="hybridMultilevel"/>
     <w:tmpl w:val="E8F82D82"/>
@@ -4715,16 +5553,16 @@
     <w:abstractNumId w:val="2"/>
   </w:num>
   <w:num w:numId="3">
-    <w:abstractNumId w:val="5"/>
+    <w:abstractNumId w:val="6"/>
   </w:num>
   <w:num w:numId="4">
-    <w:abstractNumId w:val="8"/>
+    <w:abstractNumId w:val="11"/>
   </w:num>
   <w:num w:numId="5">
-    <w:abstractNumId w:val="7"/>
+    <w:abstractNumId w:val="10"/>
   </w:num>
   <w:num w:numId="6">
-    <w:abstractNumId w:val="4"/>
+    <w:abstractNumId w:val="5"/>
   </w:num>
   <w:num w:numId="7">
     <w:abstractNumId w:val="1"/>
@@ -4733,13 +5571,22 @@
     <w:abstractNumId w:val="0"/>
   </w:num>
   <w:num w:numId="9">
-    <w:abstractNumId w:val="9"/>
+    <w:abstractNumId w:val="12"/>
   </w:num>
   <w:num w:numId="10">
-    <w:abstractNumId w:val="10"/>
+    <w:abstractNumId w:val="13"/>
   </w:num>
   <w:num w:numId="11">
-    <w:abstractNumId w:val="6"/>
+    <w:abstractNumId w:val="8"/>
+  </w:num>
+  <w:num w:numId="12">
+    <w:abstractNumId w:val="7"/>
+  </w:num>
+  <w:num w:numId="13">
+    <w:abstractNumId w:val="4"/>
+  </w:num>
+  <w:num w:numId="14">
+    <w:abstractNumId w:val="9"/>
   </w:num>
 </w:numbering>
 </file>

</xml_diff>

<commit_message>
update InText function name
</commit_message>
<xml_diff>
--- a/Docs/GR2-Progress.docx
+++ b/Docs/GR2-Progress.docx
@@ -3367,7 +3367,13 @@
         <w:rPr>
           <w:lang w:val="en-US"/>
         </w:rPr>
-        <w:t xml:space="preserve">BangChuEnglish </w:t>
+        <w:t>InText</w:t>
+      </w:r>
+      <w:r>
+        <w:rPr>
+          <w:lang w:val="en-US"/>
+        </w:rPr>
+        <w:t xml:space="preserve"> </w:t>
       </w:r>
       <w:r>
         <w:rPr>
@@ -3423,7 +3429,21 @@
         <w:rPr>
           <w:lang w:val="en-US"/>
         </w:rPr>
-        <w:t xml:space="preserve">Function BangChuEnglish will transform number into </w:t>
+        <w:t xml:space="preserve">Function </w:t>
+      </w:r>
+      <w:r>
+        <w:rPr>
+          <w:lang w:val="en-US"/>
+        </w:rPr>
+        <w:t>InText</w:t>
+      </w:r>
+      <w:bookmarkStart w:id="0" w:name="_GoBack"/>
+      <w:bookmarkEnd w:id="0"/>
+      <w:r>
+        <w:rPr>
+          <w:lang w:val="en-US"/>
+        </w:rPr>
+        <w:t xml:space="preserve"> will transform number into </w:t>
       </w:r>
       <w:r>
         <w:rPr>
@@ -3985,8 +4005,6 @@
         </w:rPr>
         <w:t>a</w:t>
       </w:r>
-      <w:bookmarkStart w:id="0" w:name="_GoBack"/>
-      <w:bookmarkEnd w:id="0"/>
       <w:r>
         <w:rPr>
           <w:lang w:val="en-US"/>

</xml_diff>